<commit_message>
Cambio de imagen captura
</commit_message>
<xml_diff>
--- a/manualTecnico.docx
+++ b/manualTecnico.docx
@@ -7,7 +7,7 @@
         <w:spacing w:after="413" w:line="259" w:lineRule="auto"/>
         <w:ind w:left="0" w:right="0" w:firstLine="0"/>
       </w:pPr>
-      <w:bookmarkStart w:id="0" w:name="_GoBack"/>
+      <w:bookmarkStart w:id="0" w:name="_Hlk23589724"/>
       <w:bookmarkEnd w:id="0"/>
       <w:r>
         <w:t xml:space="preserve"> </w:t>
@@ -55,7 +55,7 @@
                     <pic:cNvPicPr/>
                   </pic:nvPicPr>
                   <pic:blipFill>
-                    <a:blip r:embed="rId7"/>
+                    <a:blip r:embed="rId8"/>
                     <a:stretch>
                       <a:fillRect/>
                     </a:stretch>
@@ -141,7 +141,6 @@
         <w:tblCellMar>
           <w:top w:w="9" w:type="dxa"/>
           <w:left w:w="108" w:type="dxa"/>
-          <w:bottom w:w="0" w:type="dxa"/>
           <w:right w:w="115" w:type="dxa"/>
         </w:tblCellMar>
         <w:tblLook w:val="04A0" w:firstRow="1" w:lastRow="0" w:firstColumn="1" w:lastColumn="0" w:noHBand="0" w:noVBand="1"/>
@@ -354,10 +353,74 @@
     </w:p>
     <w:p>
       <w:pPr>
+        <w:spacing w:after="0" w:line="616" w:lineRule="auto"/>
+        <w:ind w:left="2391" w:right="2906"/>
+        <w:jc w:val="center"/>
+      </w:pPr>
+    </w:p>
+    <w:p>
+      <w:pPr>
+        <w:spacing w:after="0" w:line="616" w:lineRule="auto"/>
+        <w:ind w:left="2391" w:right="2906"/>
+        <w:jc w:val="center"/>
+      </w:pPr>
+    </w:p>
+    <w:p>
+      <w:pPr>
+        <w:spacing w:after="0" w:line="616" w:lineRule="auto"/>
+        <w:ind w:left="2391" w:right="2906"/>
+        <w:jc w:val="center"/>
+      </w:pPr>
+    </w:p>
+    <w:p>
+      <w:pPr>
+        <w:spacing w:after="0" w:line="616" w:lineRule="auto"/>
+        <w:ind w:left="2391" w:right="2906"/>
+        <w:jc w:val="center"/>
+      </w:pPr>
+    </w:p>
+    <w:p>
+      <w:pPr>
+        <w:spacing w:after="0" w:line="616" w:lineRule="auto"/>
+        <w:ind w:left="2391" w:right="2906"/>
+        <w:jc w:val="center"/>
+      </w:pPr>
+    </w:p>
+    <w:p>
+      <w:pPr>
+        <w:spacing w:after="0" w:line="616" w:lineRule="auto"/>
+        <w:ind w:left="2391" w:right="2906"/>
+        <w:jc w:val="center"/>
+      </w:pPr>
+    </w:p>
+    <w:p>
+      <w:pPr>
+        <w:spacing w:after="0" w:line="616" w:lineRule="auto"/>
+        <w:ind w:left="2391" w:right="2906"/>
+        <w:jc w:val="center"/>
+      </w:pPr>
+    </w:p>
+    <w:p>
+      <w:pPr>
+        <w:spacing w:after="0" w:line="616" w:lineRule="auto"/>
+        <w:ind w:left="2391" w:right="2906"/>
+        <w:jc w:val="center"/>
+      </w:pPr>
+    </w:p>
+    <w:p>
+      <w:pPr>
+        <w:spacing w:after="0" w:line="616" w:lineRule="auto"/>
+        <w:ind w:left="2391" w:right="2906"/>
+        <w:jc w:val="center"/>
+      </w:pPr>
+    </w:p>
+    <w:p>
+      <w:pPr>
         <w:spacing w:after="0" w:line="259" w:lineRule="auto"/>
         <w:ind w:left="0" w:right="0" w:firstLine="0"/>
       </w:pPr>
       <w:r>
+        <w:lastRenderedPageBreak/>
         <w:t xml:space="preserve"> </w:t>
       </w:r>
       <w:r>
@@ -411,8 +474,14 @@
           <w:pPr>
             <w:pStyle w:val="TDC1"/>
             <w:tabs>
-              <w:tab w:val="right" w:leader="dot" w:pos="9422"/>
+              <w:tab w:val="right" w:leader="dot" w:pos="9412"/>
             </w:tabs>
+            <w:rPr>
+              <w:rFonts w:asciiTheme="minorHAnsi" w:eastAsiaTheme="minorEastAsia" w:hAnsiTheme="minorHAnsi" w:cstheme="minorBidi"/>
+              <w:noProof/>
+              <w:color w:val="auto"/>
+              <w:sz w:val="22"/>
+            </w:rPr>
           </w:pPr>
           <w:r>
             <w:fldChar w:fldCharType="begin"/>
@@ -423,26 +492,60 @@
           <w:r>
             <w:fldChar w:fldCharType="separate"/>
           </w:r>
-          <w:hyperlink w:anchor="_Toc4575">
-            <w:r>
+          <w:hyperlink w:anchor="_Toc23590090" w:history="1">
+            <w:r>
+              <w:rPr>
+                <w:rStyle w:val="Hipervnculo"/>
+                <w:noProof/>
+              </w:rPr>
               <w:t>Acerca del proyecto</w:t>
             </w:r>
             <w:r>
+              <w:rPr>
+                <w:noProof/>
+                <w:webHidden/>
+              </w:rPr>
               <w:tab/>
             </w:r>
             <w:r>
+              <w:rPr>
+                <w:noProof/>
+                <w:webHidden/>
+              </w:rPr>
               <w:fldChar w:fldCharType="begin"/>
             </w:r>
             <w:r>
-              <w:instrText>PAGEREF _Toc4575 \h</w:instrText>
-            </w:r>
-            <w:r>
+              <w:rPr>
+                <w:noProof/>
+                <w:webHidden/>
+              </w:rPr>
+              <w:instrText xml:space="preserve"> PAGEREF _Toc23590090 \h </w:instrText>
+            </w:r>
+            <w:r>
+              <w:rPr>
+                <w:noProof/>
+                <w:webHidden/>
+              </w:rPr>
+            </w:r>
+            <w:r>
+              <w:rPr>
+                <w:noProof/>
+                <w:webHidden/>
+              </w:rPr>
               <w:fldChar w:fldCharType="separate"/>
             </w:r>
             <w:r>
-              <w:t xml:space="preserve">4 </w:t>
-            </w:r>
-            <w:r>
+              <w:rPr>
+                <w:noProof/>
+                <w:webHidden/>
+              </w:rPr>
+              <w:t>4</w:t>
+            </w:r>
+            <w:r>
+              <w:rPr>
+                <w:noProof/>
+                <w:webHidden/>
+              </w:rPr>
               <w:fldChar w:fldCharType="end"/>
             </w:r>
           </w:hyperlink>
@@ -451,29 +554,69 @@
           <w:pPr>
             <w:pStyle w:val="TDC1"/>
             <w:tabs>
-              <w:tab w:val="right" w:leader="dot" w:pos="9422"/>
+              <w:tab w:val="right" w:leader="dot" w:pos="9412"/>
             </w:tabs>
+            <w:rPr>
+              <w:rFonts w:asciiTheme="minorHAnsi" w:eastAsiaTheme="minorEastAsia" w:hAnsiTheme="minorHAnsi" w:cstheme="minorBidi"/>
+              <w:noProof/>
+              <w:color w:val="auto"/>
+              <w:sz w:val="22"/>
+            </w:rPr>
           </w:pPr>
-          <w:hyperlink w:anchor="_Toc4576">
-            <w:r>
+          <w:hyperlink w:anchor="_Toc23590091" w:history="1">
+            <w:r>
+              <w:rPr>
+                <w:rStyle w:val="Hipervnculo"/>
+                <w:noProof/>
+              </w:rPr>
               <w:t>Dependencias:</w:t>
             </w:r>
             <w:r>
+              <w:rPr>
+                <w:noProof/>
+                <w:webHidden/>
+              </w:rPr>
               <w:tab/>
             </w:r>
             <w:r>
+              <w:rPr>
+                <w:noProof/>
+                <w:webHidden/>
+              </w:rPr>
               <w:fldChar w:fldCharType="begin"/>
             </w:r>
             <w:r>
-              <w:instrText>PAGEREF _Toc4576 \h</w:instrText>
-            </w:r>
-            <w:r>
+              <w:rPr>
+                <w:noProof/>
+                <w:webHidden/>
+              </w:rPr>
+              <w:instrText xml:space="preserve"> PAGEREF _Toc23590091 \h </w:instrText>
+            </w:r>
+            <w:r>
+              <w:rPr>
+                <w:noProof/>
+                <w:webHidden/>
+              </w:rPr>
+            </w:r>
+            <w:r>
+              <w:rPr>
+                <w:noProof/>
+                <w:webHidden/>
+              </w:rPr>
               <w:fldChar w:fldCharType="separate"/>
             </w:r>
             <w:r>
-              <w:t xml:space="preserve">4 </w:t>
-            </w:r>
-            <w:r>
+              <w:rPr>
+                <w:noProof/>
+                <w:webHidden/>
+              </w:rPr>
+              <w:t>4</w:t>
+            </w:r>
+            <w:r>
+              <w:rPr>
+                <w:noProof/>
+                <w:webHidden/>
+              </w:rPr>
               <w:fldChar w:fldCharType="end"/>
             </w:r>
           </w:hyperlink>
@@ -482,29 +625,69 @@
           <w:pPr>
             <w:pStyle w:val="TDC1"/>
             <w:tabs>
-              <w:tab w:val="right" w:leader="dot" w:pos="9422"/>
+              <w:tab w:val="right" w:leader="dot" w:pos="9412"/>
             </w:tabs>
+            <w:rPr>
+              <w:rFonts w:asciiTheme="minorHAnsi" w:eastAsiaTheme="minorEastAsia" w:hAnsiTheme="minorHAnsi" w:cstheme="minorBidi"/>
+              <w:noProof/>
+              <w:color w:val="auto"/>
+              <w:sz w:val="22"/>
+            </w:rPr>
           </w:pPr>
-          <w:hyperlink w:anchor="_Toc4577">
-            <w:r>
+          <w:hyperlink w:anchor="_Toc23590092" w:history="1">
+            <w:r>
+              <w:rPr>
+                <w:rStyle w:val="Hipervnculo"/>
+                <w:noProof/>
+              </w:rPr>
               <w:t>Frontend</w:t>
             </w:r>
             <w:r>
+              <w:rPr>
+                <w:noProof/>
+                <w:webHidden/>
+              </w:rPr>
               <w:tab/>
             </w:r>
             <w:r>
+              <w:rPr>
+                <w:noProof/>
+                <w:webHidden/>
+              </w:rPr>
               <w:fldChar w:fldCharType="begin"/>
             </w:r>
             <w:r>
-              <w:instrText>PAGEREF _Toc4577 \h</w:instrText>
-            </w:r>
-            <w:r>
+              <w:rPr>
+                <w:noProof/>
+                <w:webHidden/>
+              </w:rPr>
+              <w:instrText xml:space="preserve"> PAGEREF _Toc23590092 \h </w:instrText>
+            </w:r>
+            <w:r>
+              <w:rPr>
+                <w:noProof/>
+                <w:webHidden/>
+              </w:rPr>
+            </w:r>
+            <w:r>
+              <w:rPr>
+                <w:noProof/>
+                <w:webHidden/>
+              </w:rPr>
               <w:fldChar w:fldCharType="separate"/>
             </w:r>
             <w:r>
-              <w:t xml:space="preserve">5 </w:t>
-            </w:r>
-            <w:r>
+              <w:rPr>
+                <w:noProof/>
+                <w:webHidden/>
+              </w:rPr>
+              <w:t>4</w:t>
+            </w:r>
+            <w:r>
+              <w:rPr>
+                <w:noProof/>
+                <w:webHidden/>
+              </w:rPr>
               <w:fldChar w:fldCharType="end"/>
             </w:r>
           </w:hyperlink>
@@ -513,29 +696,69 @@
           <w:pPr>
             <w:pStyle w:val="TDC2"/>
             <w:tabs>
-              <w:tab w:val="right" w:leader="dot" w:pos="9422"/>
+              <w:tab w:val="right" w:leader="dot" w:pos="9412"/>
             </w:tabs>
+            <w:rPr>
+              <w:rFonts w:asciiTheme="minorHAnsi" w:eastAsiaTheme="minorEastAsia" w:hAnsiTheme="minorHAnsi" w:cstheme="minorBidi"/>
+              <w:noProof/>
+              <w:color w:val="auto"/>
+              <w:sz w:val="22"/>
+            </w:rPr>
           </w:pPr>
-          <w:hyperlink w:anchor="_Toc4578">
-            <w:r>
+          <w:hyperlink w:anchor="_Toc23590093" w:history="1">
+            <w:r>
+              <w:rPr>
+                <w:rStyle w:val="Hipervnculo"/>
+                <w:noProof/>
+              </w:rPr>
               <w:t>Servidor de desarrollo</w:t>
             </w:r>
             <w:r>
+              <w:rPr>
+                <w:noProof/>
+                <w:webHidden/>
+              </w:rPr>
               <w:tab/>
             </w:r>
             <w:r>
+              <w:rPr>
+                <w:noProof/>
+                <w:webHidden/>
+              </w:rPr>
               <w:fldChar w:fldCharType="begin"/>
             </w:r>
             <w:r>
-              <w:instrText>PAGEREF _Toc4578 \h</w:instrText>
-            </w:r>
-            <w:r>
+              <w:rPr>
+                <w:noProof/>
+                <w:webHidden/>
+              </w:rPr>
+              <w:instrText xml:space="preserve"> PAGEREF _Toc23590093 \h </w:instrText>
+            </w:r>
+            <w:r>
+              <w:rPr>
+                <w:noProof/>
+                <w:webHidden/>
+              </w:rPr>
+            </w:r>
+            <w:r>
+              <w:rPr>
+                <w:noProof/>
+                <w:webHidden/>
+              </w:rPr>
               <w:fldChar w:fldCharType="separate"/>
             </w:r>
             <w:r>
-              <w:t xml:space="preserve">5 </w:t>
-            </w:r>
-            <w:r>
+              <w:rPr>
+                <w:noProof/>
+                <w:webHidden/>
+              </w:rPr>
+              <w:t>5</w:t>
+            </w:r>
+            <w:r>
+              <w:rPr>
+                <w:noProof/>
+                <w:webHidden/>
+              </w:rPr>
               <w:fldChar w:fldCharType="end"/>
             </w:r>
           </w:hyperlink>
@@ -544,32 +767,69 @@
           <w:pPr>
             <w:pStyle w:val="TDC2"/>
             <w:tabs>
-              <w:tab w:val="right" w:leader="dot" w:pos="9422"/>
+              <w:tab w:val="right" w:leader="dot" w:pos="9412"/>
             </w:tabs>
+            <w:rPr>
+              <w:rFonts w:asciiTheme="minorHAnsi" w:eastAsiaTheme="minorEastAsia" w:hAnsiTheme="minorHAnsi" w:cstheme="minorBidi"/>
+              <w:noProof/>
+              <w:color w:val="auto"/>
+              <w:sz w:val="22"/>
+            </w:rPr>
           </w:pPr>
-          <w:hyperlink w:anchor="_Toc4579">
-            <w:r>
+          <w:hyperlink w:anchor="_Toc23590094" w:history="1">
+            <w:r>
+              <w:rPr>
+                <w:rStyle w:val="Hipervnculo"/>
+                <w:noProof/>
+              </w:rPr>
               <w:t>Estructura del código</w:t>
             </w:r>
             <w:r>
+              <w:rPr>
+                <w:noProof/>
+                <w:webHidden/>
+              </w:rPr>
               <w:tab/>
             </w:r>
             <w:r>
+              <w:rPr>
+                <w:noProof/>
+                <w:webHidden/>
+              </w:rPr>
               <w:fldChar w:fldCharType="begin"/>
             </w:r>
             <w:r>
-              <w:instrText>PAGEREF</w:instrText>
-            </w:r>
-            <w:r>
-              <w:instrText xml:space="preserve"> _Toc4579 \h</w:instrText>
-            </w:r>
-            <w:r>
+              <w:rPr>
+                <w:noProof/>
+                <w:webHidden/>
+              </w:rPr>
+              <w:instrText xml:space="preserve"> PAGEREF _Toc23590094 \h </w:instrText>
+            </w:r>
+            <w:r>
+              <w:rPr>
+                <w:noProof/>
+                <w:webHidden/>
+              </w:rPr>
+            </w:r>
+            <w:r>
+              <w:rPr>
+                <w:noProof/>
+                <w:webHidden/>
+              </w:rPr>
               <w:fldChar w:fldCharType="separate"/>
             </w:r>
             <w:r>
-              <w:t xml:space="preserve">5 </w:t>
-            </w:r>
-            <w:r>
+              <w:rPr>
+                <w:noProof/>
+                <w:webHidden/>
+              </w:rPr>
+              <w:t>5</w:t>
+            </w:r>
+            <w:r>
+              <w:rPr>
+                <w:noProof/>
+                <w:webHidden/>
+              </w:rPr>
               <w:fldChar w:fldCharType="end"/>
             </w:r>
           </w:hyperlink>
@@ -578,29 +838,69 @@
           <w:pPr>
             <w:pStyle w:val="TDC2"/>
             <w:tabs>
-              <w:tab w:val="right" w:leader="dot" w:pos="9422"/>
+              <w:tab w:val="right" w:leader="dot" w:pos="9412"/>
             </w:tabs>
+            <w:rPr>
+              <w:rFonts w:asciiTheme="minorHAnsi" w:eastAsiaTheme="minorEastAsia" w:hAnsiTheme="minorHAnsi" w:cstheme="minorBidi"/>
+              <w:noProof/>
+              <w:color w:val="auto"/>
+              <w:sz w:val="22"/>
+            </w:rPr>
           </w:pPr>
-          <w:hyperlink w:anchor="_Toc4580">
-            <w:r>
+          <w:hyperlink w:anchor="_Toc23590095" w:history="1">
+            <w:r>
+              <w:rPr>
+                <w:rStyle w:val="Hipervnculo"/>
+                <w:noProof/>
+              </w:rPr>
               <w:t>Build</w:t>
             </w:r>
             <w:r>
+              <w:rPr>
+                <w:noProof/>
+                <w:webHidden/>
+              </w:rPr>
               <w:tab/>
             </w:r>
             <w:r>
+              <w:rPr>
+                <w:noProof/>
+                <w:webHidden/>
+              </w:rPr>
               <w:fldChar w:fldCharType="begin"/>
             </w:r>
             <w:r>
-              <w:instrText>PAGEREF _Toc4580 \h</w:instrText>
-            </w:r>
-            <w:r>
+              <w:rPr>
+                <w:noProof/>
+                <w:webHidden/>
+              </w:rPr>
+              <w:instrText xml:space="preserve"> PAGEREF _Toc23590095 \h </w:instrText>
+            </w:r>
+            <w:r>
+              <w:rPr>
+                <w:noProof/>
+                <w:webHidden/>
+              </w:rPr>
+            </w:r>
+            <w:r>
+              <w:rPr>
+                <w:noProof/>
+                <w:webHidden/>
+              </w:rPr>
               <w:fldChar w:fldCharType="separate"/>
             </w:r>
             <w:r>
-              <w:t xml:space="preserve">5 </w:t>
-            </w:r>
-            <w:r>
+              <w:rPr>
+                <w:noProof/>
+                <w:webHidden/>
+              </w:rPr>
+              <w:t>5</w:t>
+            </w:r>
+            <w:r>
+              <w:rPr>
+                <w:noProof/>
+                <w:webHidden/>
+              </w:rPr>
               <w:fldChar w:fldCharType="end"/>
             </w:r>
           </w:hyperlink>
@@ -609,32 +909,69 @@
           <w:pPr>
             <w:pStyle w:val="TDC2"/>
             <w:tabs>
-              <w:tab w:val="right" w:leader="dot" w:pos="9422"/>
+              <w:tab w:val="right" w:leader="dot" w:pos="9412"/>
             </w:tabs>
+            <w:rPr>
+              <w:rFonts w:asciiTheme="minorHAnsi" w:eastAsiaTheme="minorEastAsia" w:hAnsiTheme="minorHAnsi" w:cstheme="minorBidi"/>
+              <w:noProof/>
+              <w:color w:val="auto"/>
+              <w:sz w:val="22"/>
+            </w:rPr>
           </w:pPr>
-          <w:hyperlink w:anchor="_Toc4581">
-            <w:r>
-              <w:t>Ejecución de pruebas unit</w:t>
-            </w:r>
-            <w:r>
-              <w:t>arias</w:t>
-            </w:r>
-            <w:r>
+          <w:hyperlink w:anchor="_Toc23590096" w:history="1">
+            <w:r>
+              <w:rPr>
+                <w:rStyle w:val="Hipervnculo"/>
+                <w:noProof/>
+              </w:rPr>
+              <w:t>Ejecución de pruebas unitarias</w:t>
+            </w:r>
+            <w:r>
+              <w:rPr>
+                <w:noProof/>
+                <w:webHidden/>
+              </w:rPr>
               <w:tab/>
             </w:r>
             <w:r>
+              <w:rPr>
+                <w:noProof/>
+                <w:webHidden/>
+              </w:rPr>
               <w:fldChar w:fldCharType="begin"/>
             </w:r>
             <w:r>
-              <w:instrText>PAGEREF _Toc4581 \h</w:instrText>
-            </w:r>
-            <w:r>
+              <w:rPr>
+                <w:noProof/>
+                <w:webHidden/>
+              </w:rPr>
+              <w:instrText xml:space="preserve"> PAGEREF _Toc23590096 \h </w:instrText>
+            </w:r>
+            <w:r>
+              <w:rPr>
+                <w:noProof/>
+                <w:webHidden/>
+              </w:rPr>
+            </w:r>
+            <w:r>
+              <w:rPr>
+                <w:noProof/>
+                <w:webHidden/>
+              </w:rPr>
               <w:fldChar w:fldCharType="separate"/>
             </w:r>
             <w:r>
-              <w:t xml:space="preserve">5 </w:t>
-            </w:r>
-            <w:r>
+              <w:rPr>
+                <w:noProof/>
+                <w:webHidden/>
+              </w:rPr>
+              <w:t>5</w:t>
+            </w:r>
+            <w:r>
+              <w:rPr>
+                <w:noProof/>
+                <w:webHidden/>
+              </w:rPr>
               <w:fldChar w:fldCharType="end"/>
             </w:r>
           </w:hyperlink>
@@ -643,29 +980,69 @@
           <w:pPr>
             <w:pStyle w:val="TDC2"/>
             <w:tabs>
-              <w:tab w:val="right" w:leader="dot" w:pos="9422"/>
+              <w:tab w:val="right" w:leader="dot" w:pos="9412"/>
             </w:tabs>
+            <w:rPr>
+              <w:rFonts w:asciiTheme="minorHAnsi" w:eastAsiaTheme="minorEastAsia" w:hAnsiTheme="minorHAnsi" w:cstheme="minorBidi"/>
+              <w:noProof/>
+              <w:color w:val="auto"/>
+              <w:sz w:val="22"/>
+            </w:rPr>
           </w:pPr>
-          <w:hyperlink w:anchor="_Toc4582">
-            <w:r>
+          <w:hyperlink w:anchor="_Toc23590097" w:history="1">
+            <w:r>
+              <w:rPr>
+                <w:rStyle w:val="Hipervnculo"/>
+                <w:noProof/>
+              </w:rPr>
               <w:t>Ayuda adicional</w:t>
             </w:r>
             <w:r>
+              <w:rPr>
+                <w:noProof/>
+                <w:webHidden/>
+              </w:rPr>
               <w:tab/>
             </w:r>
             <w:r>
+              <w:rPr>
+                <w:noProof/>
+                <w:webHidden/>
+              </w:rPr>
               <w:fldChar w:fldCharType="begin"/>
             </w:r>
             <w:r>
-              <w:instrText>PAGEREF _Toc4582 \h</w:instrText>
-            </w:r>
-            <w:r>
+              <w:rPr>
+                <w:noProof/>
+                <w:webHidden/>
+              </w:rPr>
+              <w:instrText xml:space="preserve"> PAGEREF _Toc23590097 \h </w:instrText>
+            </w:r>
+            <w:r>
+              <w:rPr>
+                <w:noProof/>
+                <w:webHidden/>
+              </w:rPr>
+            </w:r>
+            <w:r>
+              <w:rPr>
+                <w:noProof/>
+                <w:webHidden/>
+              </w:rPr>
               <w:fldChar w:fldCharType="separate"/>
             </w:r>
             <w:r>
-              <w:t xml:space="preserve">6 </w:t>
-            </w:r>
-            <w:r>
+              <w:rPr>
+                <w:noProof/>
+                <w:webHidden/>
+              </w:rPr>
+              <w:t>5</w:t>
+            </w:r>
+            <w:r>
+              <w:rPr>
+                <w:noProof/>
+                <w:webHidden/>
+              </w:rPr>
               <w:fldChar w:fldCharType="end"/>
             </w:r>
           </w:hyperlink>
@@ -674,63 +1051,69 @@
           <w:pPr>
             <w:pStyle w:val="TDC1"/>
             <w:tabs>
-              <w:tab w:val="right" w:leader="dot" w:pos="9422"/>
+              <w:tab w:val="right" w:leader="dot" w:pos="9412"/>
             </w:tabs>
+            <w:rPr>
+              <w:rFonts w:asciiTheme="minorHAnsi" w:eastAsiaTheme="minorEastAsia" w:hAnsiTheme="minorHAnsi" w:cstheme="minorBidi"/>
+              <w:noProof/>
+              <w:color w:val="auto"/>
+              <w:sz w:val="22"/>
+            </w:rPr>
           </w:pPr>
-          <w:hyperlink w:anchor="_Toc4583">
-            <w:r>
+          <w:hyperlink w:anchor="_Toc23590098" w:history="1">
+            <w:r>
+              <w:rPr>
+                <w:rStyle w:val="Hipervnculo"/>
+                <w:noProof/>
+              </w:rPr>
               <w:t>Diagramas UML</w:t>
             </w:r>
             <w:r>
+              <w:rPr>
+                <w:noProof/>
+                <w:webHidden/>
+              </w:rPr>
               <w:tab/>
             </w:r>
             <w:r>
+              <w:rPr>
+                <w:noProof/>
+                <w:webHidden/>
+              </w:rPr>
               <w:fldChar w:fldCharType="begin"/>
             </w:r>
             <w:r>
-              <w:instrText>PAGEREF _Toc4583 \h</w:instrText>
-            </w:r>
-            <w:r>
+              <w:rPr>
+                <w:noProof/>
+                <w:webHidden/>
+              </w:rPr>
+              <w:instrText xml:space="preserve"> PAGEREF _Toc23590098 \h </w:instrText>
+            </w:r>
+            <w:r>
+              <w:rPr>
+                <w:noProof/>
+                <w:webHidden/>
+              </w:rPr>
+            </w:r>
+            <w:r>
+              <w:rPr>
+                <w:noProof/>
+                <w:webHidden/>
+              </w:rPr>
               <w:fldChar w:fldCharType="separate"/>
             </w:r>
             <w:r>
-              <w:t xml:space="preserve">6 </w:t>
-            </w:r>
-            <w:r>
-              <w:fldChar w:fldCharType="end"/>
-            </w:r>
-          </w:hyperlink>
-        </w:p>
-        <w:p>
-          <w:pPr>
-            <w:pStyle w:val="TDC2"/>
-            <w:tabs>
-              <w:tab w:val="right" w:leader="dot" w:pos="9422"/>
-            </w:tabs>
-          </w:pPr>
-          <w:hyperlink w:anchor="_Toc4584">
-            <w:r>
-              <w:t xml:space="preserve">1.1.  Diagramación </w:t>
-            </w:r>
-            <w:r>
-              <w:t>de Requerimientos – UML</w:t>
-            </w:r>
-            <w:r>
-              <w:tab/>
-            </w:r>
-            <w:r>
-              <w:fldChar w:fldCharType="begin"/>
-            </w:r>
-            <w:r>
-              <w:instrText>PAGEREF _Toc4584 \h</w:instrText>
-            </w:r>
-            <w:r>
-              <w:fldChar w:fldCharType="separate"/>
-            </w:r>
-            <w:r>
-              <w:t xml:space="preserve">6 </w:t>
-            </w:r>
-            <w:r>
+              <w:rPr>
+                <w:noProof/>
+                <w:webHidden/>
+              </w:rPr>
+              <w:t>5</w:t>
+            </w:r>
+            <w:r>
+              <w:rPr>
+                <w:noProof/>
+                <w:webHidden/>
+              </w:rPr>
               <w:fldChar w:fldCharType="end"/>
             </w:r>
           </w:hyperlink>
@@ -739,29 +1122,69 @@
           <w:pPr>
             <w:pStyle w:val="TDC3"/>
             <w:tabs>
-              <w:tab w:val="right" w:leader="dot" w:pos="9422"/>
+              <w:tab w:val="right" w:leader="dot" w:pos="9412"/>
             </w:tabs>
+            <w:rPr>
+              <w:rFonts w:asciiTheme="minorHAnsi" w:eastAsiaTheme="minorEastAsia" w:hAnsiTheme="minorHAnsi" w:cstheme="minorBidi"/>
+              <w:noProof/>
+              <w:color w:val="auto"/>
+              <w:sz w:val="22"/>
+            </w:rPr>
           </w:pPr>
-          <w:hyperlink w:anchor="_Toc4585">
-            <w:r>
-              <w:t>1.1.1.  Diagramas estructurales</w:t>
-            </w:r>
-            <w:r>
+          <w:hyperlink w:anchor="_Toc23590099" w:history="1">
+            <w:r>
+              <w:rPr>
+                <w:rStyle w:val="Hipervnculo"/>
+                <w:noProof/>
+              </w:rPr>
+              <w:t>Diagramas estructurales.</w:t>
+            </w:r>
+            <w:r>
+              <w:rPr>
+                <w:noProof/>
+                <w:webHidden/>
+              </w:rPr>
               <w:tab/>
             </w:r>
             <w:r>
+              <w:rPr>
+                <w:noProof/>
+                <w:webHidden/>
+              </w:rPr>
               <w:fldChar w:fldCharType="begin"/>
             </w:r>
             <w:r>
-              <w:instrText>PAGEREF _Toc4585 \h</w:instrText>
-            </w:r>
-            <w:r>
+              <w:rPr>
+                <w:noProof/>
+                <w:webHidden/>
+              </w:rPr>
+              <w:instrText xml:space="preserve"> PAGEREF _Toc23590099 \h </w:instrText>
+            </w:r>
+            <w:r>
+              <w:rPr>
+                <w:noProof/>
+                <w:webHidden/>
+              </w:rPr>
+            </w:r>
+            <w:r>
+              <w:rPr>
+                <w:noProof/>
+                <w:webHidden/>
+              </w:rPr>
               <w:fldChar w:fldCharType="separate"/>
             </w:r>
             <w:r>
-              <w:t xml:space="preserve">6 </w:t>
-            </w:r>
-            <w:r>
+              <w:rPr>
+                <w:noProof/>
+                <w:webHidden/>
+              </w:rPr>
+              <w:t>5</w:t>
+            </w:r>
+            <w:r>
+              <w:rPr>
+                <w:noProof/>
+                <w:webHidden/>
+              </w:rPr>
               <w:fldChar w:fldCharType="end"/>
             </w:r>
           </w:hyperlink>
@@ -770,29 +1193,69 @@
           <w:pPr>
             <w:pStyle w:val="TDC3"/>
             <w:tabs>
-              <w:tab w:val="right" w:leader="dot" w:pos="9422"/>
+              <w:tab w:val="right" w:leader="dot" w:pos="9412"/>
             </w:tabs>
+            <w:rPr>
+              <w:rFonts w:asciiTheme="minorHAnsi" w:eastAsiaTheme="minorEastAsia" w:hAnsiTheme="minorHAnsi" w:cstheme="minorBidi"/>
+              <w:noProof/>
+              <w:color w:val="auto"/>
+              <w:sz w:val="22"/>
+            </w:rPr>
           </w:pPr>
-          <w:hyperlink w:anchor="_Toc4586">
-            <w:r>
-              <w:t>1.1.2.  Diagramas de comportamiento</w:t>
-            </w:r>
-            <w:r>
+          <w:hyperlink w:anchor="_Toc23590100" w:history="1">
+            <w:r>
+              <w:rPr>
+                <w:rStyle w:val="Hipervnculo"/>
+                <w:noProof/>
+              </w:rPr>
+              <w:t>Diagramas de comportamiento.</w:t>
+            </w:r>
+            <w:r>
+              <w:rPr>
+                <w:noProof/>
+                <w:webHidden/>
+              </w:rPr>
               <w:tab/>
             </w:r>
             <w:r>
+              <w:rPr>
+                <w:noProof/>
+                <w:webHidden/>
+              </w:rPr>
               <w:fldChar w:fldCharType="begin"/>
             </w:r>
             <w:r>
-              <w:instrText>PAGEREF _Toc4586 \h</w:instrText>
-            </w:r>
-            <w:r>
+              <w:rPr>
+                <w:noProof/>
+                <w:webHidden/>
+              </w:rPr>
+              <w:instrText xml:space="preserve"> PAGEREF _Toc23590100 \h </w:instrText>
+            </w:r>
+            <w:r>
+              <w:rPr>
+                <w:noProof/>
+                <w:webHidden/>
+              </w:rPr>
+            </w:r>
+            <w:r>
+              <w:rPr>
+                <w:noProof/>
+                <w:webHidden/>
+              </w:rPr>
               <w:fldChar w:fldCharType="separate"/>
             </w:r>
             <w:r>
-              <w:t xml:space="preserve">9 </w:t>
-            </w:r>
-            <w:r>
+              <w:rPr>
+                <w:noProof/>
+                <w:webHidden/>
+              </w:rPr>
+              <w:t>11</w:t>
+            </w:r>
+            <w:r>
+              <w:rPr>
+                <w:noProof/>
+                <w:webHidden/>
+              </w:rPr>
               <w:fldChar w:fldCharType="end"/>
             </w:r>
           </w:hyperlink>
@@ -852,11 +1315,15 @@
       <w:pPr>
         <w:pStyle w:val="Ttulo1"/>
       </w:pPr>
-      <w:bookmarkStart w:id="1" w:name="_Toc4575"/>
-      <w:r>
-        <w:t xml:space="preserve">Acerca del proyecto </w:t>
+      <w:bookmarkStart w:id="1" w:name="_Toc23590090"/>
+      <w:r>
+        <w:lastRenderedPageBreak/>
+        <w:t>Acerca del proyecto</w:t>
       </w:r>
       <w:bookmarkEnd w:id="1"/>
+      <w:r>
+        <w:t xml:space="preserve"> </w:t>
+      </w:r>
     </w:p>
     <w:p>
       <w:pPr>
@@ -864,21 +1331,21 @@
         <w:ind w:left="-5" w:right="298"/>
       </w:pPr>
       <w:r>
-        <w:t>Proporciona una interfaz gráfica y código Python para reproducir el e</w:t>
-      </w:r>
-      <w:r>
-        <w:t xml:space="preserve">ntrenamiento del modelo, predicciones y diagnósticos con el uso de redes neuronales convolucionales. </w:t>
+        <w:t xml:space="preserve">Proporciona una interfaz gráfica y código Python para reproducir el entrenamiento del modelo, predicciones y diagnósticos con el uso de redes neuronales convolucionales. </w:t>
       </w:r>
     </w:p>
     <w:p>
       <w:pPr>
         <w:pStyle w:val="Ttulo1"/>
       </w:pPr>
-      <w:bookmarkStart w:id="2" w:name="_Toc4576"/>
-      <w:r>
-        <w:t xml:space="preserve">Dependencias: </w:t>
+      <w:bookmarkStart w:id="2" w:name="_Toc23590091"/>
+      <w:r>
+        <w:t>Dependencias:</w:t>
       </w:r>
       <w:bookmarkEnd w:id="2"/>
+      <w:r>
+        <w:t xml:space="preserve"> </w:t>
+      </w:r>
     </w:p>
     <w:p>
       <w:pPr>
@@ -966,7 +1433,6 @@
         <w:ind w:right="298" w:hanging="139"/>
       </w:pPr>
       <w:r>
-        <w:lastRenderedPageBreak/>
         <w:t xml:space="preserve">pandas = 0.22.0 </w:t>
       </w:r>
     </w:p>
@@ -997,10 +1463,7 @@
       </w:pPr>
       <w:proofErr w:type="spellStart"/>
       <w:r>
-        <w:t>scikit-</w:t>
-      </w:r>
-      <w:r>
-        <w:t>learn</w:t>
+        <w:t>scikit-learn</w:t>
       </w:r>
       <w:proofErr w:type="spellEnd"/>
       <w:r>
@@ -1060,7 +1523,7 @@
     </w:p>
     <w:p>
       <w:pPr>
-        <w:spacing w:after="0" w:line="259" w:lineRule="auto"/>
+        <w:spacing w:after="160" w:line="259" w:lineRule="auto"/>
         <w:ind w:left="0" w:right="0" w:firstLine="0"/>
       </w:pPr>
       <w:r>
@@ -1076,27 +1539,23 @@
         <w:pStyle w:val="Ttulo1"/>
         <w:ind w:right="586"/>
       </w:pPr>
-      <w:bookmarkStart w:id="3" w:name="_Toc4577"/>
+      <w:bookmarkStart w:id="3" w:name="_Toc23590092"/>
       <w:proofErr w:type="spellStart"/>
       <w:r>
         <w:t>Frontend</w:t>
       </w:r>
+      <w:bookmarkEnd w:id="3"/>
       <w:proofErr w:type="spellEnd"/>
-      <w:r>
-        <w:t xml:space="preserve"> </w:t>
-      </w:r>
-      <w:bookmarkEnd w:id="3"/>
     </w:p>
     <w:p>
       <w:pPr>
         <w:spacing w:after="405" w:line="265" w:lineRule="auto"/>
         <w:ind w:right="598"/>
-        <w:jc w:val="center"/>
       </w:pPr>
       <w:r>
         <w:t xml:space="preserve">Este Proyecto fue generado con Angular </w:t>
       </w:r>
-      <w:hyperlink r:id="rId8">
+      <w:hyperlink r:id="rId9">
         <w:r>
           <w:rPr>
             <w:color w:val="0563C1"/>
@@ -1105,23 +1564,13 @@
           <w:t>CLI</w:t>
         </w:r>
       </w:hyperlink>
-      <w:hyperlink r:id="rId9">
+      <w:hyperlink r:id="rId10">
         <w:r>
           <w:t xml:space="preserve"> </w:t>
         </w:r>
       </w:hyperlink>
       <w:r>
-        <w:t xml:space="preserve">versión 8.3.3. </w:t>
-      </w:r>
-    </w:p>
-    <w:p>
-      <w:pPr>
-        <w:spacing w:after="434" w:line="259" w:lineRule="auto"/>
-        <w:ind w:left="0" w:right="524" w:firstLine="0"/>
-        <w:jc w:val="center"/>
-      </w:pPr>
-      <w:r>
-        <w:t xml:space="preserve"> </w:t>
+        <w:t xml:space="preserve">versión 8.3.3.  </w:t>
       </w:r>
     </w:p>
     <w:p>
@@ -1129,30 +1578,29 @@
         <w:pStyle w:val="Ttulo2"/>
         <w:ind w:left="-5"/>
       </w:pPr>
-      <w:bookmarkStart w:id="4" w:name="_Toc4578"/>
-      <w:r>
-        <w:t xml:space="preserve">Servidor de desarrollo </w:t>
+      <w:bookmarkStart w:id="4" w:name="_Toc23590093"/>
+      <w:r>
+        <w:lastRenderedPageBreak/>
+        <w:t>Servidor de desarrollo</w:t>
       </w:r>
       <w:bookmarkEnd w:id="4"/>
+      <w:r>
+        <w:t xml:space="preserve"> </w:t>
+      </w:r>
     </w:p>
     <w:p>
       <w:pPr>
         <w:spacing w:after="0" w:line="477" w:lineRule="auto"/>
         <w:ind w:right="489"/>
-        <w:jc w:val="center"/>
-      </w:pPr>
-      <w:r>
-        <w:t>Ejecute 'ng serve' para un servidor de desarrollo. Vaya a 'http://localhost:4200/'. La aplicación se volverá a cargar automáticamente si cambia cualquiera de</w:t>
-      </w:r>
-      <w:r>
-        <w:t xml:space="preserve"> los archivos de </w:t>
+      </w:pPr>
+      <w:r>
+        <w:t xml:space="preserve">Ejecute 'ng serve' para un servidor de desarrollo. Vaya a 'http://localhost:4200/'. La aplicación se volverá a cargar automáticamente si cambia cualquiera de los archivos de </w:t>
       </w:r>
     </w:p>
     <w:p>
       <w:pPr>
         <w:spacing w:after="447" w:line="265" w:lineRule="auto"/>
         <w:ind w:right="598"/>
-        <w:jc w:val="center"/>
       </w:pPr>
       <w:r>
         <w:t xml:space="preserve">origen. </w:t>
@@ -1164,10 +1612,11 @@
         <w:spacing w:after="423"/>
         <w:ind w:left="-5"/>
       </w:pPr>
-      <w:bookmarkStart w:id="5" w:name="_Toc4579"/>
+      <w:bookmarkStart w:id="5" w:name="_Toc23590094"/>
       <w:r>
         <w:t>Estructura del código</w:t>
       </w:r>
+      <w:bookmarkEnd w:id="5"/>
       <w:r>
         <w:rPr>
           <w:rFonts w:ascii="Times New Roman" w:eastAsia="Times New Roman" w:hAnsi="Times New Roman" w:cs="Times New Roman"/>
@@ -1176,13 +1625,11 @@
         </w:rPr>
         <w:t xml:space="preserve"> </w:t>
       </w:r>
-      <w:bookmarkEnd w:id="5"/>
     </w:p>
     <w:p>
       <w:pPr>
         <w:spacing w:after="201" w:line="476" w:lineRule="auto"/>
         <w:ind w:right="245"/>
-        <w:jc w:val="center"/>
       </w:pPr>
       <w:r>
         <w:t xml:space="preserve">Ejecute 'ng </w:t>
@@ -1266,20 +1713,20 @@
         <w:spacing w:after="426"/>
         <w:ind w:left="-5"/>
       </w:pPr>
-      <w:bookmarkStart w:id="6" w:name="_Toc4580"/>
       <w:r>
         <w:rPr>
           <w:rFonts w:ascii="Times New Roman" w:eastAsia="Times New Roman" w:hAnsi="Times New Roman" w:cs="Times New Roman"/>
           <w:color w:val="000000"/>
           <w:sz w:val="24"/>
         </w:rPr>
-        <w:lastRenderedPageBreak/>
         <w:t xml:space="preserve"> </w:t>
       </w:r>
+      <w:bookmarkStart w:id="6" w:name="_Toc23590095"/>
       <w:proofErr w:type="spellStart"/>
       <w:r>
         <w:t>Build</w:t>
       </w:r>
+      <w:bookmarkEnd w:id="6"/>
       <w:proofErr w:type="spellEnd"/>
       <w:r>
         <w:rPr>
@@ -1289,13 +1736,11 @@
         </w:rPr>
         <w:t xml:space="preserve"> </w:t>
       </w:r>
-      <w:bookmarkEnd w:id="6"/>
     </w:p>
     <w:p>
       <w:pPr>
         <w:spacing w:after="185" w:line="476" w:lineRule="auto"/>
         <w:ind w:right="488"/>
-        <w:jc w:val="center"/>
       </w:pPr>
       <w:r>
         <w:t xml:space="preserve">Ejecute 'ng </w:t>
@@ -1330,23 +1775,23 @@
         <w:pStyle w:val="Ttulo2"/>
         <w:ind w:left="-5"/>
       </w:pPr>
-      <w:bookmarkStart w:id="7" w:name="_Toc4581"/>
-      <w:r>
-        <w:t xml:space="preserve">Ejecución de pruebas unitarias </w:t>
+      <w:bookmarkStart w:id="7" w:name="_Toc23590096"/>
+      <w:r>
+        <w:t>Ejecución de pruebas unitarias</w:t>
       </w:r>
       <w:bookmarkEnd w:id="7"/>
+      <w:r>
+        <w:t xml:space="preserve"> </w:t>
+      </w:r>
     </w:p>
     <w:p>
       <w:pPr>
         <w:ind w:left="-5" w:right="298"/>
       </w:pPr>
       <w:r>
-        <w:t>Ejecute 'ng test' para ejecutar las prue</w:t>
-      </w:r>
-      <w:r>
-        <w:t xml:space="preserve">bas unitarias a través de </w:t>
-      </w:r>
-      <w:hyperlink r:id="rId10">
+        <w:t xml:space="preserve">Ejecute 'ng test' para ejecutar las pruebas unitarias a través de </w:t>
+      </w:r>
+      <w:hyperlink r:id="rId11">
         <w:r>
           <w:rPr>
             <w:color w:val="0563C1"/>
@@ -1355,30 +1800,19 @@
           <w:t>Karma</w:t>
         </w:r>
       </w:hyperlink>
-      <w:hyperlink r:id="rId11">
+      <w:hyperlink r:id="rId12">
         <w:r>
           <w:t>.</w:t>
         </w:r>
       </w:hyperlink>
       <w:r>
-        <w:t xml:space="preserve"> </w:t>
-      </w:r>
-    </w:p>
-    <w:p>
-      <w:pPr>
-        <w:spacing w:after="412" w:line="259" w:lineRule="auto"/>
-        <w:ind w:left="0" w:right="524" w:firstLine="0"/>
-        <w:jc w:val="center"/>
-      </w:pPr>
-      <w:r>
-        <w:t xml:space="preserve"> </w:t>
+        <w:t xml:space="preserve">  </w:t>
       </w:r>
     </w:p>
     <w:p>
       <w:pPr>
         <w:spacing w:after="405" w:line="265" w:lineRule="auto"/>
         <w:ind w:right="595"/>
-        <w:jc w:val="center"/>
       </w:pPr>
       <w:r>
         <w:t xml:space="preserve">Ejecución de pruebas </w:t>
@@ -1405,24 +1839,13 @@
       </w:r>
       <w:proofErr w:type="spellEnd"/>
       <w:r>
-        <w:t xml:space="preserve"> </w:t>
-      </w:r>
-    </w:p>
-    <w:p>
-      <w:pPr>
-        <w:spacing w:after="412" w:line="259" w:lineRule="auto"/>
-        <w:ind w:left="0" w:right="524" w:firstLine="0"/>
-        <w:jc w:val="center"/>
-      </w:pPr>
-      <w:r>
-        <w:t xml:space="preserve"> </w:t>
+        <w:t xml:space="preserve">  </w:t>
       </w:r>
     </w:p>
     <w:p>
       <w:pPr>
         <w:spacing w:after="405" w:line="265" w:lineRule="auto"/>
         <w:ind w:right="598"/>
-        <w:jc w:val="center"/>
       </w:pPr>
       <w:r>
         <w:t xml:space="preserve">Ejecute 'ng e2e' para ejecutar las pruebas </w:t>
@@ -1468,17 +1891,7 @@
       </w:r>
       <w:proofErr w:type="spellEnd"/>
       <w:r>
-        <w:t xml:space="preserve"> </w:t>
-      </w:r>
-    </w:p>
-    <w:p>
-      <w:pPr>
-        <w:spacing w:after="437" w:line="259" w:lineRule="auto"/>
-        <w:ind w:left="0" w:right="524" w:firstLine="0"/>
-        <w:jc w:val="center"/>
-      </w:pPr>
-      <w:r>
-        <w:t xml:space="preserve"> </w:t>
+        <w:t xml:space="preserve">  </w:t>
       </w:r>
     </w:p>
     <w:p>
@@ -1486,20 +1899,22 @@
         <w:pStyle w:val="Ttulo2"/>
         <w:ind w:left="-5"/>
       </w:pPr>
-      <w:bookmarkStart w:id="8" w:name="_Toc4582"/>
-      <w:r>
-        <w:t xml:space="preserve"> Ay</w:t>
-      </w:r>
-      <w:r>
-        <w:t xml:space="preserve">uda adicional </w:t>
+      <w:r>
+        <w:t xml:space="preserve"> </w:t>
+      </w:r>
+      <w:bookmarkStart w:id="8" w:name="_Toc23590097"/>
+      <w:r>
+        <w:t>Ayuda adicional</w:t>
       </w:r>
       <w:bookmarkEnd w:id="8"/>
+      <w:r>
+        <w:t xml:space="preserve"> </w:t>
+      </w:r>
     </w:p>
     <w:p>
       <w:pPr>
         <w:spacing w:after="249"/>
         <w:ind w:left="10" w:right="906"/>
-        <w:jc w:val="right"/>
       </w:pPr>
       <w:r>
         <w:t xml:space="preserve">Para obtener más ayuda en el CLI angular utilice 'ng </w:t>
@@ -1517,7 +1932,6 @@
       <w:pPr>
         <w:spacing w:after="405" w:line="264" w:lineRule="auto"/>
         <w:ind w:left="2391" w:right="2966"/>
-        <w:jc w:val="center"/>
       </w:pPr>
       <w:r>
         <w:rPr>
@@ -1532,12 +1946,12 @@
     </w:p>
     <w:p>
       <w:pPr>
-        <w:spacing w:after="574" w:line="259" w:lineRule="auto"/>
-        <w:ind w:left="0" w:right="0" w:firstLine="0"/>
-      </w:pPr>
-      <w:r>
-        <w:t xml:space="preserve"> </w:t>
-      </w:r>
+        <w:pStyle w:val="Ttulo1"/>
+        <w:spacing w:after="344"/>
+        <w:ind w:left="0" w:right="586" w:firstLine="0"/>
+        <w:jc w:val="left"/>
+      </w:pPr>
+      <w:bookmarkStart w:id="9" w:name="_Toc23590098"/>
     </w:p>
     <w:p>
       <w:pPr>
@@ -1545,238 +1959,591 @@
         <w:spacing w:after="344"/>
         <w:ind w:right="586"/>
       </w:pPr>
-      <w:bookmarkStart w:id="9" w:name="_Toc4583"/>
-      <w:r>
-        <w:t xml:space="preserve">Diagramas UML </w:t>
+      <w:r>
+        <w:t>Diagramas UML</w:t>
       </w:r>
       <w:bookmarkEnd w:id="9"/>
-    </w:p>
-    <w:p>
-      <w:pPr>
-        <w:pStyle w:val="Ttulo2"/>
-        <w:spacing w:after="464"/>
-        <w:ind w:left="370"/>
-      </w:pPr>
-      <w:bookmarkStart w:id="10" w:name="_Toc4584"/>
-      <w:r>
-        <w:t>1.1.</w:t>
-      </w:r>
-      <w:r>
-        <w:rPr>
-          <w:rFonts w:ascii="Arial" w:eastAsia="Arial" w:hAnsi="Arial" w:cs="Arial"/>
-        </w:rPr>
+      <w:r>
         <w:t xml:space="preserve"> </w:t>
       </w:r>
-      <w:r>
-        <w:t xml:space="preserve">Diagramación de Requerimientos </w:t>
-      </w:r>
-      <w:r>
-        <w:t>–</w:t>
-      </w:r>
-      <w:r>
-        <w:t xml:space="preserve"> UML </w:t>
+    </w:p>
+    <w:p>
+      <w:pPr>
+        <w:pStyle w:val="Ttulo3"/>
+        <w:keepNext w:val="0"/>
+        <w:keepLines w:val="0"/>
+        <w:spacing w:after="160" w:line="480" w:lineRule="auto"/>
+        <w:ind w:left="1224" w:firstLine="0"/>
+        <w:contextualSpacing/>
+      </w:pPr>
+      <w:bookmarkStart w:id="10" w:name="_Toc23579861"/>
+      <w:bookmarkStart w:id="11" w:name="_Toc23590099"/>
+      <w:r>
+        <w:t>Diagramas estructurales.</w:t>
       </w:r>
       <w:bookmarkEnd w:id="10"/>
-    </w:p>
-    <w:p>
-      <w:pPr>
-        <w:pStyle w:val="Ttulo3"/>
-        <w:ind w:left="715"/>
-      </w:pPr>
-      <w:bookmarkStart w:id="11" w:name="_Toc4585"/>
-      <w:r>
-        <w:t>1.1.1.</w:t>
-      </w:r>
-      <w:r>
-        <w:rPr>
-          <w:rFonts w:ascii="Arial" w:eastAsia="Arial" w:hAnsi="Arial" w:cs="Arial"/>
-        </w:rPr>
-        <w:t xml:space="preserve"> </w:t>
-      </w:r>
-      <w:r>
-        <w:t xml:space="preserve">Diagramas estructurales. </w:t>
-      </w:r>
       <w:bookmarkEnd w:id="11"/>
     </w:p>
     <w:p>
       <w:pPr>
-        <w:tabs>
-          <w:tab w:val="center" w:pos="1440"/>
-          <w:tab w:val="center" w:pos="3433"/>
-        </w:tabs>
-        <w:ind w:left="0" w:right="0" w:firstLine="0"/>
-      </w:pPr>
-      <w:r>
-        <w:rPr>
-          <w:rFonts w:ascii="Calibri" w:eastAsia="Calibri" w:hAnsi="Calibri" w:cs="Calibri"/>
-          <w:sz w:val="22"/>
-        </w:rPr>
-        <w:tab/>
-      </w:r>
-      <w:r>
-        <w:t>1.1.1.1.</w:t>
-      </w:r>
-      <w:r>
-        <w:rPr>
-          <w:rFonts w:ascii="Arial" w:eastAsia="Arial" w:hAnsi="Arial" w:cs="Arial"/>
-        </w:rPr>
-        <w:t xml:space="preserve"> </w:t>
-      </w:r>
-      <w:r>
-        <w:rPr>
-          <w:rFonts w:ascii="Arial" w:eastAsia="Arial" w:hAnsi="Arial" w:cs="Arial"/>
-        </w:rPr>
-        <w:tab/>
-      </w:r>
-      <w:r>
-        <w:t xml:space="preserve">Diagrama de componentes. </w:t>
-      </w:r>
-    </w:p>
-    <w:p>
-      <w:pPr>
-        <w:spacing w:after="148" w:line="259" w:lineRule="auto"/>
-        <w:ind w:left="0" w:right="0" w:firstLine="0"/>
-      </w:pPr>
-      <w:r>
-        <w:lastRenderedPageBreak/>
-        <w:t xml:space="preserve"> </w:t>
-      </w:r>
-    </w:p>
-    <w:p>
-      <w:pPr>
-        <w:spacing w:after="360" w:line="259" w:lineRule="auto"/>
-        <w:ind w:left="0" w:right="2342" w:firstLine="0"/>
-        <w:jc w:val="center"/>
+        <w:ind w:left="1080" w:firstLine="0"/>
+        <w:rPr>
+          <w:szCs w:val="24"/>
+        </w:rPr>
+      </w:pPr>
+      <w:r>
+        <w:rPr>
+          <w:szCs w:val="24"/>
+        </w:rPr>
+        <w:t>Diagrama de clases API.</w:t>
+      </w:r>
+    </w:p>
+    <w:p>
+      <w:pPr>
+        <w:ind w:left="1080"/>
+        <w:rPr>
+          <w:szCs w:val="24"/>
+        </w:rPr>
       </w:pPr>
       <w:r>
         <w:rPr>
           <w:noProof/>
         </w:rPr>
+        <mc:AlternateContent>
+          <mc:Choice Requires="wps">
+            <w:drawing>
+              <wp:anchor distT="0" distB="0" distL="114300" distR="114300" simplePos="0" relativeHeight="251669504" behindDoc="0" locked="0" layoutInCell="1" allowOverlap="1" wp14:anchorId="7281BCB3" wp14:editId="763124B2">
+                <wp:simplePos x="0" y="0"/>
+                <wp:positionH relativeFrom="column">
+                  <wp:posOffset>1199515</wp:posOffset>
+                </wp:positionH>
+                <wp:positionV relativeFrom="paragraph">
+                  <wp:posOffset>5629910</wp:posOffset>
+                </wp:positionV>
+                <wp:extent cx="3583940" cy="635"/>
+                <wp:effectExtent l="0" t="0" r="0" b="0"/>
+                <wp:wrapSquare wrapText="bothSides"/>
+                <wp:docPr id="1" name="Cuadro de texto 1"/>
+                <wp:cNvGraphicFramePr/>
+                <a:graphic xmlns:a="http://schemas.openxmlformats.org/drawingml/2006/main">
+                  <a:graphicData uri="http://schemas.microsoft.com/office/word/2010/wordprocessingShape">
+                    <wps:wsp>
+                      <wps:cNvSpPr txBox="1"/>
+                      <wps:spPr>
+                        <a:xfrm>
+                          <a:off x="0" y="0"/>
+                          <a:ext cx="3583940" cy="635"/>
+                        </a:xfrm>
+                        <a:prstGeom prst="rect">
+                          <a:avLst/>
+                        </a:prstGeom>
+                        <a:solidFill>
+                          <a:prstClr val="white"/>
+                        </a:solidFill>
+                        <a:ln>
+                          <a:noFill/>
+                        </a:ln>
+                      </wps:spPr>
+                      <wps:txbx>
+                        <w:txbxContent>
+                          <w:p>
+                            <w:pPr>
+                              <w:pStyle w:val="Descripcin"/>
+                              <w:rPr>
+                                <w:rFonts w:eastAsia="Times New Roman" w:cs="Times New Roman"/>
+                                <w:noProof/>
+                                <w:color w:val="000000"/>
+                                <w:sz w:val="24"/>
+                              </w:rPr>
+                            </w:pPr>
+                            <w:r>
+                              <w:t xml:space="preserve">Ilustración </w:t>
+                            </w:r>
+                            <w:fldSimple w:instr=" SEQ Ilustración \* ARABIC ">
+                              <w:r>
+                                <w:rPr>
+                                  <w:noProof/>
+                                </w:rPr>
+                                <w:t>1</w:t>
+                              </w:r>
+                            </w:fldSimple>
+                            <w:r>
+                              <w:t xml:space="preserve"> Diagrama de clases API</w:t>
+                            </w:r>
+                          </w:p>
+                        </w:txbxContent>
+                      </wps:txbx>
+                      <wps:bodyPr rot="0" spcFirstLastPara="0" vertOverflow="overflow" horzOverflow="overflow" vert="horz" wrap="square" lIns="0" tIns="0" rIns="0" bIns="0" numCol="1" spcCol="0" rtlCol="0" fromWordArt="0" anchor="t" anchorCtr="0" forceAA="0" compatLnSpc="1">
+                        <a:prstTxWarp prst="textNoShape">
+                          <a:avLst/>
+                        </a:prstTxWarp>
+                        <a:spAutoFit/>
+                      </wps:bodyPr>
+                    </wps:wsp>
+                  </a:graphicData>
+                </a:graphic>
+              </wp:anchor>
+            </w:drawing>
+          </mc:Choice>
+          <mc:Fallback>
+            <w:pict>
+              <v:shapetype w14:anchorId="7281BCB3" id="_x0000_t202" coordsize="21600,21600" o:spt="202" path="m,l,21600r21600,l21600,xe">
+                <v:stroke joinstyle="miter"/>
+                <v:path gradientshapeok="t" o:connecttype="rect"/>
+              </v:shapetype>
+              <v:shape id="Cuadro de texto 1" o:spid="_x0000_s1026" type="#_x0000_t202" style="position:absolute;left:0;text-align:left;margin-left:94.45pt;margin-top:443.3pt;width:282.2pt;height:.05pt;z-index:251669504;visibility:visible;mso-wrap-style:square;mso-wrap-distance-left:9pt;mso-wrap-distance-top:0;mso-wrap-distance-right:9pt;mso-wrap-distance-bottom:0;mso-position-horizontal:absolute;mso-position-horizontal-relative:text;mso-position-vertical:absolute;mso-position-vertical-relative:text;v-text-anchor:top" o:gfxdata="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" stroked="f">
+                <v:textbox style="mso-fit-shape-to-text:t" inset="0,0,0,0">
+                  <w:txbxContent>
+                    <w:p>
+                      <w:pPr>
+                        <w:pStyle w:val="Descripcin"/>
+                        <w:rPr>
+                          <w:rFonts w:eastAsia="Times New Roman" w:cs="Times New Roman"/>
+                          <w:noProof/>
+                          <w:color w:val="000000"/>
+                          <w:sz w:val="24"/>
+                        </w:rPr>
+                      </w:pPr>
+                      <w:r>
+                        <w:t xml:space="preserve">Ilustración </w:t>
+                      </w:r>
+                      <w:fldSimple w:instr=" SEQ Ilustración \* ARABIC ">
+                        <w:r>
+                          <w:rPr>
+                            <w:noProof/>
+                          </w:rPr>
+                          <w:t>1</w:t>
+                        </w:r>
+                      </w:fldSimple>
+                      <w:r>
+                        <w:t xml:space="preserve"> Diagrama de clases API</w:t>
+                      </w:r>
+                    </w:p>
+                  </w:txbxContent>
+                </v:textbox>
+                <w10:wrap type="square"/>
+              </v:shape>
+            </w:pict>
+          </mc:Fallback>
+        </mc:AlternateContent>
+      </w:r>
+      <w:r>
+        <w:rPr>
+          <w:noProof/>
+        </w:rPr>
         <w:drawing>
-          <wp:inline distT="0" distB="0" distL="0" distR="0">
-            <wp:extent cx="3086100" cy="2971800"/>
-            <wp:effectExtent l="0" t="0" r="0" b="0"/>
-            <wp:docPr id="458" name="Picture 458"/>
-            <wp:cNvGraphicFramePr/>
+          <wp:anchor distT="0" distB="0" distL="114300" distR="114300" simplePos="0" relativeHeight="251661312" behindDoc="0" locked="0" layoutInCell="1" allowOverlap="1" wp14:anchorId="6E32AE83" wp14:editId="295DBB3F">
+            <wp:simplePos x="0" y="0"/>
+            <wp:positionH relativeFrom="margin">
+              <wp:align>center</wp:align>
+            </wp:positionH>
+            <wp:positionV relativeFrom="paragraph">
+              <wp:posOffset>35560</wp:posOffset>
+            </wp:positionV>
+            <wp:extent cx="3583940" cy="6010910"/>
+            <wp:effectExtent l="0" t="0" r="0" b="8890"/>
+            <wp:wrapSquare wrapText="bothSides"/>
+            <wp:docPr id="27" name="Imagen 27"/>
+            <wp:cNvGraphicFramePr>
+              <a:graphicFrameLocks xmlns:a="http://schemas.openxmlformats.org/drawingml/2006/main" noChangeAspect="1"/>
+            </wp:cNvGraphicFramePr>
             <a:graphic xmlns:a="http://schemas.openxmlformats.org/drawingml/2006/main">
               <a:graphicData uri="http://schemas.openxmlformats.org/drawingml/2006/picture">
                 <pic:pic xmlns:pic="http://schemas.openxmlformats.org/drawingml/2006/picture">
                   <pic:nvPicPr>
-                    <pic:cNvPr id="458" name="Picture 458"/>
-                    <pic:cNvPicPr/>
+                    <pic:cNvPr id="0" name="Picture 10"/>
+                    <pic:cNvPicPr>
+                      <a:picLocks noChangeAspect="1" noChangeArrowheads="1"/>
+                    </pic:cNvPicPr>
                   </pic:nvPicPr>
                   <pic:blipFill>
-                    <a:blip r:embed="rId12"/>
+                    <a:blip r:embed="rId13">
+                      <a:extLst>
+                        <a:ext uri="{28A0092B-C50C-407E-A947-70E740481C1C}">
+                          <a14:useLocalDpi xmlns:a14="http://schemas.microsoft.com/office/drawing/2010/main" val="0"/>
+                        </a:ext>
+                      </a:extLst>
+                    </a:blip>
                     <a:stretch>
                       <a:fillRect/>
                     </a:stretch>
                   </pic:blipFill>
-                  <pic:spPr>
+                  <pic:spPr bwMode="auto">
                     <a:xfrm>
                       <a:off x="0" y="0"/>
-                      <a:ext cx="3086100" cy="2971800"/>
+                      <a:ext cx="3583940" cy="6010910"/>
                     </a:xfrm>
                     <a:prstGeom prst="rect">
                       <a:avLst/>
                     </a:prstGeom>
+                    <a:noFill/>
+                    <a:ln>
+                      <a:noFill/>
+                    </a:ln>
+                    <a:extLst>
+                      <a:ext uri="{53640926-AAD7-44D8-BBD7-CCE9431645EC}">
+                        <a14:shadowObscured xmlns:a14="http://schemas.microsoft.com/office/drawing/2010/main"/>
+                      </a:ext>
+                    </a:extLst>
                   </pic:spPr>
                 </pic:pic>
               </a:graphicData>
             </a:graphic>
-          </wp:inline>
+            <wp14:sizeRelH relativeFrom="page">
+              <wp14:pctWidth>0</wp14:pctWidth>
+            </wp14:sizeRelH>
+            <wp14:sizeRelV relativeFrom="page">
+              <wp14:pctHeight>0</wp14:pctHeight>
+            </wp14:sizeRelV>
+          </wp:anchor>
         </w:drawing>
       </w:r>
-      <w:r>
-        <w:t xml:space="preserve"> </w:t>
-      </w:r>
-    </w:p>
-    <w:p>
-      <w:pPr>
-        <w:spacing w:after="0" w:line="259" w:lineRule="auto"/>
-        <w:ind w:left="0" w:right="0" w:firstLine="0"/>
-      </w:pPr>
-      <w:r>
-        <w:t xml:space="preserve"> </w:t>
-      </w:r>
-      <w:r>
-        <w:tab/>
-        <w:t xml:space="preserve"> </w:t>
-      </w:r>
-    </w:p>
-    <w:p>
-      <w:pPr>
-        <w:spacing w:after="416" w:line="259" w:lineRule="auto"/>
-        <w:ind w:left="1080" w:right="0" w:firstLine="0"/>
-      </w:pPr>
-      <w:r>
-        <w:t xml:space="preserve"> </w:t>
-      </w:r>
-    </w:p>
-    <w:p>
-      <w:pPr>
-        <w:tabs>
-          <w:tab w:val="center" w:pos="1440"/>
-          <w:tab w:val="center" w:pos="3573"/>
-        </w:tabs>
-        <w:ind w:left="0" w:right="0" w:firstLine="0"/>
-      </w:pPr>
-      <w:r>
-        <w:rPr>
-          <w:rFonts w:ascii="Calibri" w:eastAsia="Calibri" w:hAnsi="Calibri" w:cs="Calibri"/>
-          <w:sz w:val="22"/>
-        </w:rPr>
-        <w:tab/>
-      </w:r>
-      <w:r>
-        <w:t>1.1.1.2.</w:t>
-      </w:r>
-      <w:r>
-        <w:rPr>
-          <w:rFonts w:ascii="Arial" w:eastAsia="Arial" w:hAnsi="Arial" w:cs="Arial"/>
-        </w:rPr>
-        <w:t xml:space="preserve"> </w:t>
-      </w:r>
-      <w:r>
-        <w:rPr>
-          <w:rFonts w:ascii="Arial" w:eastAsia="Arial" w:hAnsi="Arial" w:cs="Arial"/>
-        </w:rPr>
-        <w:tab/>
-      </w:r>
-      <w:r>
-        <w:t xml:space="preserve">Diagrama de implementación. </w:t>
-      </w:r>
-    </w:p>
-    <w:p>
-      <w:pPr>
-        <w:spacing w:after="0" w:line="259" w:lineRule="auto"/>
-        <w:ind w:left="0" w:right="1522" w:firstLine="0"/>
-        <w:jc w:val="right"/>
+    </w:p>
+    <w:p>
+      <w:pPr>
+        <w:spacing w:line="259" w:lineRule="auto"/>
+        <w:rPr>
+          <w:szCs w:val="24"/>
+        </w:rPr>
+      </w:pPr>
+      <w:r>
+        <w:rPr>
+          <w:szCs w:val="24"/>
+        </w:rPr>
+        <w:br w:type="page"/>
+      </w:r>
+    </w:p>
+    <w:p>
+      <w:pPr>
+        <w:ind w:left="1080" w:firstLine="0"/>
+        <w:rPr>
+          <w:szCs w:val="24"/>
+        </w:rPr>
       </w:pPr>
       <w:r>
         <w:rPr>
           <w:noProof/>
         </w:rPr>
         <w:lastRenderedPageBreak/>
+        <mc:AlternateContent>
+          <mc:Choice Requires="wps">
+            <w:drawing>
+              <wp:anchor distT="0" distB="0" distL="114300" distR="114300" simplePos="0" relativeHeight="251665408" behindDoc="0" locked="0" layoutInCell="1" allowOverlap="1" wp14:anchorId="0BE529D8" wp14:editId="718301A8">
+                <wp:simplePos x="0" y="0"/>
+                <wp:positionH relativeFrom="column">
+                  <wp:posOffset>0</wp:posOffset>
+                </wp:positionH>
+                <wp:positionV relativeFrom="paragraph">
+                  <wp:posOffset>6374130</wp:posOffset>
+                </wp:positionV>
+                <wp:extent cx="5943600" cy="635"/>
+                <wp:effectExtent l="0" t="0" r="0" b="0"/>
+                <wp:wrapSquare wrapText="bothSides"/>
+                <wp:docPr id="71" name="Cuadro de texto 71"/>
+                <wp:cNvGraphicFramePr/>
+                <a:graphic xmlns:a="http://schemas.openxmlformats.org/drawingml/2006/main">
+                  <a:graphicData uri="http://schemas.microsoft.com/office/word/2010/wordprocessingShape">
+                    <wps:wsp>
+                      <wps:cNvSpPr txBox="1"/>
+                      <wps:spPr>
+                        <a:xfrm>
+                          <a:off x="0" y="0"/>
+                          <a:ext cx="5943600" cy="635"/>
+                        </a:xfrm>
+                        <a:prstGeom prst="rect">
+                          <a:avLst/>
+                        </a:prstGeom>
+                        <a:solidFill>
+                          <a:prstClr val="white"/>
+                        </a:solidFill>
+                        <a:ln>
+                          <a:noFill/>
+                        </a:ln>
+                      </wps:spPr>
+                      <wps:txbx>
+                        <w:txbxContent>
+                          <w:p>
+                            <w:pPr>
+                              <w:pStyle w:val="Descripcin"/>
+                              <w:rPr>
+                                <w:noProof/>
+                                <w:sz w:val="24"/>
+                              </w:rPr>
+                            </w:pPr>
+                            <w:bookmarkStart w:id="12" w:name="_Toc23579950"/>
+                            <w:r>
+                              <w:t xml:space="preserve">Figura </w:t>
+                            </w:r>
+                            <w:r>
+                              <w:fldChar w:fldCharType="begin"/>
+                            </w:r>
+                            <w:r>
+                              <w:instrText xml:space="preserve"> SEQ Figura \* ARABIC </w:instrText>
+                            </w:r>
+                            <w:r>
+                              <w:fldChar w:fldCharType="separate"/>
+                            </w:r>
+                            <w:r>
+                              <w:rPr>
+                                <w:noProof/>
+                              </w:rPr>
+                              <w:t>1</w:t>
+                            </w:r>
+                            <w:r>
+                              <w:rPr>
+                                <w:noProof/>
+                              </w:rPr>
+                              <w:fldChar w:fldCharType="end"/>
+                            </w:r>
+                            <w:r>
+                              <w:t xml:space="preserve"> Diagrama de clases </w:t>
+                            </w:r>
+                            <w:proofErr w:type="spellStart"/>
+                            <w:r>
+                              <w:t>front-end</w:t>
+                            </w:r>
+                            <w:bookmarkEnd w:id="12"/>
+                            <w:proofErr w:type="spellEnd"/>
+                          </w:p>
+                        </w:txbxContent>
+                      </wps:txbx>
+                      <wps:bodyPr rot="0" spcFirstLastPara="0" vertOverflow="overflow" horzOverflow="overflow" vert="horz" wrap="square" lIns="0" tIns="0" rIns="0" bIns="0" numCol="1" spcCol="0" rtlCol="0" fromWordArt="0" anchor="t" anchorCtr="0" forceAA="0" compatLnSpc="1">
+                        <a:prstTxWarp prst="textNoShape">
+                          <a:avLst/>
+                        </a:prstTxWarp>
+                        <a:spAutoFit/>
+                      </wps:bodyPr>
+                    </wps:wsp>
+                  </a:graphicData>
+                </a:graphic>
+              </wp:anchor>
+            </w:drawing>
+          </mc:Choice>
+          <mc:Fallback>
+            <w:pict>
+              <v:shape w14:anchorId="0BE529D8" id="Cuadro de texto 71" o:spid="_x0000_s1027" type="#_x0000_t202" style="position:absolute;left:0;text-align:left;margin-left:0;margin-top:501.9pt;width:468pt;height:.05pt;z-index:251665408;visibility:visible;mso-wrap-style:square;mso-wrap-distance-left:9pt;mso-wrap-distance-top:0;mso-wrap-distance-right:9pt;mso-wrap-distance-bottom:0;mso-position-horizontal:absolute;mso-position-horizontal-relative:text;mso-position-vertical:absolute;mso-position-vertical-relative:text;v-text-anchor:top" o:gfxdata="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" stroked="f">
+                <v:textbox style="mso-fit-shape-to-text:t" inset="0,0,0,0">
+                  <w:txbxContent>
+                    <w:p>
+                      <w:pPr>
+                        <w:pStyle w:val="Descripcin"/>
+                        <w:rPr>
+                          <w:noProof/>
+                          <w:sz w:val="24"/>
+                        </w:rPr>
+                      </w:pPr>
+                      <w:bookmarkStart w:id="13" w:name="_Toc23579950"/>
+                      <w:r>
+                        <w:t xml:space="preserve">Figura </w:t>
+                      </w:r>
+                      <w:r>
+                        <w:fldChar w:fldCharType="begin"/>
+                      </w:r>
+                      <w:r>
+                        <w:instrText xml:space="preserve"> SEQ Figura \* ARABIC </w:instrText>
+                      </w:r>
+                      <w:r>
+                        <w:fldChar w:fldCharType="separate"/>
+                      </w:r>
+                      <w:r>
+                        <w:rPr>
+                          <w:noProof/>
+                        </w:rPr>
+                        <w:t>1</w:t>
+                      </w:r>
+                      <w:r>
+                        <w:rPr>
+                          <w:noProof/>
+                        </w:rPr>
+                        <w:fldChar w:fldCharType="end"/>
+                      </w:r>
+                      <w:r>
+                        <w:t xml:space="preserve"> Diagrama de clases </w:t>
+                      </w:r>
+                      <w:proofErr w:type="spellStart"/>
+                      <w:r>
+                        <w:t>front-end</w:t>
+                      </w:r>
+                      <w:bookmarkEnd w:id="13"/>
+                      <w:proofErr w:type="spellEnd"/>
+                    </w:p>
+                  </w:txbxContent>
+                </v:textbox>
+                <w10:wrap type="square"/>
+              </v:shape>
+            </w:pict>
+          </mc:Fallback>
+        </mc:AlternateContent>
+      </w:r>
+      <w:r>
+        <w:rPr>
+          <w:noProof/>
+        </w:rPr>
         <w:drawing>
-          <wp:inline distT="0" distB="0" distL="0" distR="0">
-            <wp:extent cx="4343400" cy="5257800"/>
-            <wp:effectExtent l="0" t="0" r="0" b="0"/>
-            <wp:docPr id="472" name="Picture 472"/>
-            <wp:cNvGraphicFramePr/>
+          <wp:anchor distT="0" distB="0" distL="114300" distR="114300" simplePos="0" relativeHeight="251660288" behindDoc="0" locked="0" layoutInCell="1" allowOverlap="1" wp14:anchorId="49E38118" wp14:editId="37DC4152">
+            <wp:simplePos x="0" y="0"/>
+            <wp:positionH relativeFrom="margin">
+              <wp:align>right</wp:align>
+            </wp:positionH>
+            <wp:positionV relativeFrom="paragraph">
+              <wp:posOffset>341588</wp:posOffset>
+            </wp:positionV>
+            <wp:extent cx="5943600" cy="5975985"/>
+            <wp:effectExtent l="0" t="0" r="0" b="5715"/>
+            <wp:wrapSquare wrapText="bothSides"/>
+            <wp:docPr id="26" name="Imagen 26"/>
+            <wp:cNvGraphicFramePr>
+              <a:graphicFrameLocks xmlns:a="http://schemas.openxmlformats.org/drawingml/2006/main" noChangeAspect="1"/>
+            </wp:cNvGraphicFramePr>
             <a:graphic xmlns:a="http://schemas.openxmlformats.org/drawingml/2006/main">
               <a:graphicData uri="http://schemas.openxmlformats.org/drawingml/2006/picture">
                 <pic:pic xmlns:pic="http://schemas.openxmlformats.org/drawingml/2006/picture">
                   <pic:nvPicPr>
-                    <pic:cNvPr id="472" name="Picture 472"/>
-                    <pic:cNvPicPr/>
+                    <pic:cNvPr id="0" name="Picture 8"/>
+                    <pic:cNvPicPr>
+                      <a:picLocks noChangeAspect="1" noChangeArrowheads="1"/>
+                    </pic:cNvPicPr>
                   </pic:nvPicPr>
                   <pic:blipFill>
-                    <a:blip r:embed="rId13"/>
+                    <a:blip r:embed="rId14">
+                      <a:extLst>
+                        <a:ext uri="{28A0092B-C50C-407E-A947-70E740481C1C}">
+                          <a14:useLocalDpi xmlns:a14="http://schemas.microsoft.com/office/drawing/2010/main" val="0"/>
+                        </a:ext>
+                      </a:extLst>
+                    </a:blip>
+                    <a:srcRect/>
                     <a:stretch>
                       <a:fillRect/>
                     </a:stretch>
                   </pic:blipFill>
-                  <pic:spPr>
+                  <pic:spPr bwMode="auto">
+                    <a:xfrm>
+                      <a:off x="0" y="0"/>
+                      <a:ext cx="5943600" cy="5975985"/>
+                    </a:xfrm>
+                    <a:prstGeom prst="rect">
+                      <a:avLst/>
+                    </a:prstGeom>
+                    <a:noFill/>
+                    <a:ln>
+                      <a:noFill/>
+                    </a:ln>
+                  </pic:spPr>
+                </pic:pic>
+              </a:graphicData>
+            </a:graphic>
+            <wp14:sizeRelH relativeFrom="page">
+              <wp14:pctWidth>0</wp14:pctWidth>
+            </wp14:sizeRelH>
+            <wp14:sizeRelV relativeFrom="page">
+              <wp14:pctHeight>0</wp14:pctHeight>
+            </wp14:sizeRelV>
+          </wp:anchor>
+        </w:drawing>
+      </w:r>
+      <w:r>
+        <w:rPr>
+          <w:szCs w:val="24"/>
+        </w:rPr>
+        <w:t xml:space="preserve">Diagrama de clases </w:t>
+      </w:r>
+      <w:proofErr w:type="spellStart"/>
+      <w:r>
+        <w:rPr>
+          <w:szCs w:val="24"/>
+        </w:rPr>
+        <w:t>front-end</w:t>
+      </w:r>
+      <w:proofErr w:type="spellEnd"/>
+    </w:p>
+    <w:p>
+      <w:pPr>
+        <w:ind w:left="1080"/>
+        <w:rPr>
+          <w:szCs w:val="24"/>
+        </w:rPr>
+      </w:pPr>
+    </w:p>
+    <w:p>
+      <w:pPr>
+        <w:ind w:left="1080"/>
+        <w:rPr>
+          <w:szCs w:val="24"/>
+        </w:rPr>
+      </w:pPr>
+    </w:p>
+    <w:p>
+      <w:pPr>
+        <w:ind w:left="1080"/>
+        <w:rPr>
+          <w:szCs w:val="24"/>
+        </w:rPr>
+      </w:pPr>
+    </w:p>
+    <w:p>
+      <w:pPr>
+        <w:ind w:left="1080"/>
+        <w:rPr>
+          <w:szCs w:val="24"/>
+        </w:rPr>
+      </w:pPr>
+    </w:p>
+    <w:p>
+      <w:pPr>
+        <w:ind w:left="1080" w:firstLine="0"/>
+        <w:rPr>
+          <w:szCs w:val="24"/>
+        </w:rPr>
+      </w:pPr>
+      <w:r>
+        <w:rPr>
+          <w:szCs w:val="24"/>
+        </w:rPr>
+        <w:t>Diagrama de implementación.</w:t>
+      </w:r>
+    </w:p>
+    <w:p>
+      <w:pPr>
+        <w:keepNext/>
+        <w:spacing w:line="259" w:lineRule="auto"/>
+        <w:jc w:val="center"/>
+      </w:pPr>
+      <w:r>
+        <w:rPr>
+          <w:noProof/>
+        </w:rPr>
+        <w:drawing>
+          <wp:inline distT="0" distB="0" distL="0" distR="0" wp14:anchorId="17C2CB32" wp14:editId="26F9FFED">
+            <wp:extent cx="4343400" cy="5257800"/>
+            <wp:effectExtent l="0" t="0" r="0" b="0"/>
+            <wp:docPr id="8" name="Imagen 8"/>
+            <wp:cNvGraphicFramePr>
+              <a:graphicFrameLocks xmlns:a="http://schemas.openxmlformats.org/drawingml/2006/main" noChangeAspect="1"/>
+            </wp:cNvGraphicFramePr>
+            <a:graphic xmlns:a="http://schemas.openxmlformats.org/drawingml/2006/main">
+              <a:graphicData uri="http://schemas.openxmlformats.org/drawingml/2006/picture">
+                <pic:pic xmlns:pic="http://schemas.openxmlformats.org/drawingml/2006/picture">
+                  <pic:nvPicPr>
+                    <pic:cNvPr id="0" name="Picture 3"/>
+                    <pic:cNvPicPr>
+                      <a:picLocks noChangeAspect="1" noChangeArrowheads="1"/>
+                    </pic:cNvPicPr>
+                  </pic:nvPicPr>
+                  <pic:blipFill>
+                    <a:blip r:embed="rId15">
+                      <a:extLst>
+                        <a:ext uri="{28A0092B-C50C-407E-A947-70E740481C1C}">
+                          <a14:useLocalDpi xmlns:a14="http://schemas.microsoft.com/office/drawing/2010/main" val="0"/>
+                        </a:ext>
+                      </a:extLst>
+                    </a:blip>
+                    <a:srcRect/>
+                    <a:stretch>
+                      <a:fillRect/>
+                    </a:stretch>
+                  </pic:blipFill>
+                  <pic:spPr bwMode="auto">
                     <a:xfrm>
                       <a:off x="0" y="0"/>
                       <a:ext cx="4343400" cy="5257800"/>
@@ -1784,6 +2551,10 @@
                     <a:prstGeom prst="rect">
                       <a:avLst/>
                     </a:prstGeom>
+                    <a:noFill/>
+                    <a:ln>
+                      <a:noFill/>
+                    </a:ln>
                   </pic:spPr>
                 </pic:pic>
               </a:graphicData>
@@ -1791,84 +2562,130 @@
           </wp:inline>
         </w:drawing>
       </w:r>
-      <w:r>
-        <w:t xml:space="preserve"> </w:t>
-      </w:r>
-    </w:p>
-    <w:p>
-      <w:pPr>
-        <w:spacing w:after="416" w:line="259" w:lineRule="auto"/>
-        <w:ind w:left="0" w:right="0" w:firstLine="0"/>
-      </w:pPr>
-      <w:r>
-        <w:t xml:space="preserve"> </w:t>
-      </w:r>
-    </w:p>
-    <w:p>
-      <w:pPr>
-        <w:tabs>
-          <w:tab w:val="center" w:pos="1440"/>
-          <w:tab w:val="center" w:pos="3359"/>
-        </w:tabs>
-        <w:spacing w:after="0"/>
-        <w:ind w:left="0" w:right="0" w:firstLine="0"/>
-      </w:pPr>
-      <w:r>
-        <w:rPr>
-          <w:rFonts w:ascii="Calibri" w:eastAsia="Calibri" w:hAnsi="Calibri" w:cs="Calibri"/>
-          <w:sz w:val="22"/>
-        </w:rPr>
-        <w:tab/>
-      </w:r>
-      <w:r>
-        <w:t>1.1.1.3.</w:t>
-      </w:r>
-      <w:r>
-        <w:rPr>
-          <w:rFonts w:ascii="Arial" w:eastAsia="Arial" w:hAnsi="Arial" w:cs="Arial"/>
-        </w:rPr>
-        <w:t xml:space="preserve"> </w:t>
-      </w:r>
-      <w:r>
-        <w:rPr>
-          <w:rFonts w:ascii="Arial" w:eastAsia="Arial" w:hAnsi="Arial" w:cs="Arial"/>
-        </w:rPr>
-        <w:tab/>
-      </w:r>
-      <w:r>
-        <w:t xml:space="preserve">Diagramas de despliegue. </w:t>
-      </w:r>
-    </w:p>
-    <w:p>
-      <w:pPr>
-        <w:spacing w:after="102" w:line="259" w:lineRule="auto"/>
-        <w:ind w:left="821" w:right="0" w:firstLine="0"/>
-      </w:pPr>
+    </w:p>
+    <w:p>
+      <w:pPr>
+        <w:pStyle w:val="Descripcin"/>
+        <w:jc w:val="center"/>
+      </w:pPr>
+      <w:bookmarkStart w:id="14" w:name="_Toc23579951"/>
+      <w:r>
+        <w:t xml:space="preserve">Figura </w:t>
+      </w:r>
+      <w:r>
+        <w:fldChar w:fldCharType="begin"/>
+      </w:r>
+      <w:r>
+        <w:instrText xml:space="preserve"> SEQ Figura \* ARABIC </w:instrText>
+      </w:r>
+      <w:r>
+        <w:fldChar w:fldCharType="separate"/>
+      </w:r>
       <w:r>
         <w:rPr>
           <w:noProof/>
         </w:rPr>
-        <w:lastRenderedPageBreak/>
+        <w:t>2</w:t>
+      </w:r>
+      <w:r>
+        <w:rPr>
+          <w:noProof/>
+        </w:rPr>
+        <w:fldChar w:fldCharType="end"/>
+      </w:r>
+      <w:r>
+        <w:t xml:space="preserve"> Diagrama de implementación</w:t>
+      </w:r>
+      <w:bookmarkEnd w:id="14"/>
+    </w:p>
+    <w:p>
+      <w:pPr>
+        <w:spacing w:line="259" w:lineRule="auto"/>
+        <w:jc w:val="center"/>
+        <w:rPr>
+          <w:szCs w:val="24"/>
+        </w:rPr>
+      </w:pPr>
+      <w:r>
+        <w:rPr>
+          <w:szCs w:val="24"/>
+        </w:rPr>
+        <w:br w:type="page"/>
+      </w:r>
+    </w:p>
+    <w:p>
+      <w:pPr>
+        <w:rPr>
+          <w:szCs w:val="24"/>
+        </w:rPr>
+      </w:pPr>
+    </w:p>
+    <w:p>
+      <w:pPr>
+        <w:ind w:left="1080" w:firstLine="0"/>
+        <w:rPr>
+          <w:szCs w:val="24"/>
+        </w:rPr>
+      </w:pPr>
+      <w:r>
+        <w:rPr>
+          <w:szCs w:val="24"/>
+        </w:rPr>
+        <w:t>Diagramas de despliegue.</w:t>
+      </w:r>
+    </w:p>
+    <w:p>
+      <w:pPr>
+        <w:pStyle w:val="Prrafodelista"/>
+        <w:ind w:left="1728"/>
+        <w:rPr>
+          <w:rFonts w:cs="Times New Roman"/>
+          <w:szCs w:val="24"/>
+        </w:rPr>
+      </w:pPr>
+      <w:r>
+        <w:rPr>
+          <w:noProof/>
+        </w:rPr>
         <w:drawing>
-          <wp:inline distT="0" distB="0" distL="0" distR="0">
+          <wp:anchor distT="0" distB="0" distL="114300" distR="114300" simplePos="0" relativeHeight="251659264" behindDoc="0" locked="0" layoutInCell="1" allowOverlap="1" wp14:anchorId="5FDBFADE" wp14:editId="1533F356">
+            <wp:simplePos x="0" y="0"/>
+            <wp:positionH relativeFrom="margin">
+              <wp:posOffset>521970</wp:posOffset>
+            </wp:positionH>
+            <wp:positionV relativeFrom="paragraph">
+              <wp:posOffset>0</wp:posOffset>
+            </wp:positionV>
             <wp:extent cx="4593590" cy="4462780"/>
             <wp:effectExtent l="0" t="0" r="0" b="0"/>
-            <wp:docPr id="500" name="Picture 500"/>
-            <wp:cNvGraphicFramePr/>
+            <wp:wrapSquare wrapText="bothSides"/>
+            <wp:docPr id="4" name="Imagen 4"/>
+            <wp:cNvGraphicFramePr>
+              <a:graphicFrameLocks xmlns:a="http://schemas.openxmlformats.org/drawingml/2006/main" noChangeAspect="1"/>
+            </wp:cNvGraphicFramePr>
             <a:graphic xmlns:a="http://schemas.openxmlformats.org/drawingml/2006/main">
               <a:graphicData uri="http://schemas.openxmlformats.org/drawingml/2006/picture">
                 <pic:pic xmlns:pic="http://schemas.openxmlformats.org/drawingml/2006/picture">
                   <pic:nvPicPr>
-                    <pic:cNvPr id="500" name="Picture 500"/>
-                    <pic:cNvPicPr/>
+                    <pic:cNvPr id="0" name="Picture 1"/>
+                    <pic:cNvPicPr>
+                      <a:picLocks noChangeAspect="1" noChangeArrowheads="1"/>
+                    </pic:cNvPicPr>
                   </pic:nvPicPr>
                   <pic:blipFill>
-                    <a:blip r:embed="rId14"/>
+                    <a:blip r:embed="rId16">
+                      <a:extLst>
+                        <a:ext uri="{28A0092B-C50C-407E-A947-70E740481C1C}">
+                          <a14:useLocalDpi xmlns:a14="http://schemas.microsoft.com/office/drawing/2010/main" val="0"/>
+                        </a:ext>
+                      </a:extLst>
+                    </a:blip>
+                    <a:srcRect/>
                     <a:stretch>
                       <a:fillRect/>
                     </a:stretch>
                   </pic:blipFill>
-                  <pic:spPr>
+                  <pic:spPr bwMode="auto">
                     <a:xfrm>
                       <a:off x="0" y="0"/>
                       <a:ext cx="4593590" cy="4462780"/>
@@ -1876,6 +2693,556 @@
                     <a:prstGeom prst="rect">
                       <a:avLst/>
                     </a:prstGeom>
+                    <a:noFill/>
+                    <a:ln>
+                      <a:noFill/>
+                    </a:ln>
+                  </pic:spPr>
+                </pic:pic>
+              </a:graphicData>
+            </a:graphic>
+            <wp14:sizeRelH relativeFrom="page">
+              <wp14:pctWidth>0</wp14:pctWidth>
+            </wp14:sizeRelH>
+            <wp14:sizeRelV relativeFrom="page">
+              <wp14:pctHeight>0</wp14:pctHeight>
+            </wp14:sizeRelV>
+          </wp:anchor>
+        </w:drawing>
+      </w:r>
+    </w:p>
+    <w:p>
+      <w:pPr>
+        <w:pStyle w:val="Prrafodelista"/>
+        <w:ind w:left="1224"/>
+        <w:rPr>
+          <w:rFonts w:cs="Times New Roman"/>
+          <w:szCs w:val="24"/>
+        </w:rPr>
+      </w:pPr>
+    </w:p>
+    <w:p>
+      <w:pPr>
+        <w:pStyle w:val="Prrafodelista"/>
+        <w:ind w:left="1224"/>
+        <w:rPr>
+          <w:rFonts w:cs="Times New Roman"/>
+          <w:szCs w:val="24"/>
+        </w:rPr>
+      </w:pPr>
+    </w:p>
+    <w:p>
+      <w:pPr>
+        <w:pStyle w:val="Prrafodelista"/>
+        <w:ind w:left="1224"/>
+        <w:rPr>
+          <w:rFonts w:cs="Times New Roman"/>
+          <w:szCs w:val="24"/>
+        </w:rPr>
+      </w:pPr>
+    </w:p>
+    <w:p>
+      <w:pPr>
+        <w:pStyle w:val="Prrafodelista"/>
+        <w:ind w:left="1224"/>
+        <w:rPr>
+          <w:rFonts w:cs="Times New Roman"/>
+          <w:szCs w:val="24"/>
+        </w:rPr>
+      </w:pPr>
+    </w:p>
+    <w:p>
+      <w:pPr>
+        <w:pStyle w:val="Prrafodelista"/>
+        <w:ind w:left="1224"/>
+        <w:rPr>
+          <w:rFonts w:cs="Times New Roman"/>
+          <w:szCs w:val="24"/>
+        </w:rPr>
+      </w:pPr>
+    </w:p>
+    <w:p>
+      <w:pPr>
+        <w:pStyle w:val="Prrafodelista"/>
+        <w:ind w:left="1224"/>
+        <w:rPr>
+          <w:rFonts w:cs="Times New Roman"/>
+          <w:szCs w:val="24"/>
+        </w:rPr>
+      </w:pPr>
+    </w:p>
+    <w:p>
+      <w:pPr>
+        <w:pStyle w:val="Prrafodelista"/>
+        <w:ind w:left="1224"/>
+        <w:rPr>
+          <w:rFonts w:cs="Times New Roman"/>
+          <w:szCs w:val="24"/>
+        </w:rPr>
+      </w:pPr>
+    </w:p>
+    <w:p>
+      <w:pPr>
+        <w:pStyle w:val="Prrafodelista"/>
+        <w:ind w:left="1224"/>
+        <w:rPr>
+          <w:rFonts w:cs="Times New Roman"/>
+          <w:szCs w:val="24"/>
+        </w:rPr>
+      </w:pPr>
+    </w:p>
+    <w:p>
+      <w:pPr>
+        <w:pStyle w:val="Prrafodelista"/>
+        <w:ind w:left="1224"/>
+        <w:rPr>
+          <w:rFonts w:cs="Times New Roman"/>
+          <w:szCs w:val="24"/>
+        </w:rPr>
+      </w:pPr>
+    </w:p>
+    <w:p>
+      <w:pPr>
+        <w:pStyle w:val="Prrafodelista"/>
+        <w:ind w:left="1224"/>
+        <w:rPr>
+          <w:rFonts w:cs="Times New Roman"/>
+          <w:szCs w:val="24"/>
+        </w:rPr>
+      </w:pPr>
+    </w:p>
+    <w:p>
+      <w:pPr>
+        <w:pStyle w:val="Prrafodelista"/>
+        <w:ind w:left="1224"/>
+        <w:rPr>
+          <w:rFonts w:cs="Times New Roman"/>
+          <w:szCs w:val="24"/>
+        </w:rPr>
+      </w:pPr>
+    </w:p>
+    <w:p>
+      <w:pPr>
+        <w:pStyle w:val="Prrafodelista"/>
+        <w:ind w:left="1224"/>
+        <w:rPr>
+          <w:rFonts w:cs="Times New Roman"/>
+          <w:szCs w:val="24"/>
+        </w:rPr>
+      </w:pPr>
+    </w:p>
+    <w:p>
+      <w:pPr>
+        <w:pStyle w:val="Descripcin"/>
+        <w:rPr>
+          <w:rFonts w:cs="Times New Roman"/>
+          <w:szCs w:val="24"/>
+        </w:rPr>
+      </w:pPr>
+      <w:bookmarkStart w:id="15" w:name="_Toc23579952"/>
+      <w:r>
+        <w:t xml:space="preserve">Figura </w:t>
+      </w:r>
+      <w:r>
+        <w:fldChar w:fldCharType="begin"/>
+      </w:r>
+      <w:r>
+        <w:instrText xml:space="preserve"> SEQ Figura \* ARABIC </w:instrText>
+      </w:r>
+      <w:r>
+        <w:fldChar w:fldCharType="separate"/>
+      </w:r>
+      <w:r>
+        <w:rPr>
+          <w:noProof/>
+        </w:rPr>
+        <w:t>3</w:t>
+      </w:r>
+      <w:r>
+        <w:rPr>
+          <w:noProof/>
+        </w:rPr>
+        <w:fldChar w:fldCharType="end"/>
+      </w:r>
+      <w:r>
+        <w:t xml:space="preserve"> Diagrama de despliegue</w:t>
+      </w:r>
+      <w:bookmarkEnd w:id="15"/>
+    </w:p>
+    <w:p>
+      <w:pPr>
+        <w:spacing w:line="259" w:lineRule="auto"/>
+        <w:rPr>
+          <w:szCs w:val="24"/>
+        </w:rPr>
+      </w:pPr>
+      <w:r>
+        <w:rPr>
+          <w:szCs w:val="24"/>
+        </w:rPr>
+        <w:br w:type="page"/>
+      </w:r>
+    </w:p>
+    <w:p>
+      <w:pPr>
+        <w:pStyle w:val="Prrafodelista"/>
+        <w:ind w:left="1728"/>
+        <w:rPr>
+          <w:rFonts w:cs="Times New Roman"/>
+          <w:szCs w:val="24"/>
+        </w:rPr>
+      </w:pPr>
+    </w:p>
+    <w:p>
+      <w:pPr>
+        <w:pStyle w:val="Prrafodelista"/>
+        <w:ind w:left="1728"/>
+        <w:rPr>
+          <w:rFonts w:cs="Times New Roman"/>
+          <w:szCs w:val="24"/>
+        </w:rPr>
+      </w:pPr>
+    </w:p>
+    <w:p>
+      <w:pPr>
+        <w:pStyle w:val="Prrafodelista"/>
+        <w:ind w:left="1728"/>
+        <w:rPr>
+          <w:rFonts w:cs="Times New Roman"/>
+          <w:szCs w:val="24"/>
+        </w:rPr>
+      </w:pPr>
+    </w:p>
+    <w:p>
+      <w:pPr>
+        <w:ind w:left="1080" w:firstLine="0"/>
+        <w:rPr>
+          <w:szCs w:val="24"/>
+        </w:rPr>
+      </w:pPr>
+      <w:r>
+        <w:rPr>
+          <w:szCs w:val="24"/>
+        </w:rPr>
+        <w:t>Diagrama de componentes</w:t>
+      </w:r>
+    </w:p>
+    <w:p>
+      <w:pPr>
+        <w:spacing w:line="259" w:lineRule="auto"/>
+        <w:rPr>
+          <w:szCs w:val="24"/>
+        </w:rPr>
+      </w:pPr>
+      <w:r>
+        <w:rPr>
+          <w:noProof/>
+        </w:rPr>
+        <mc:AlternateContent>
+          <mc:Choice Requires="wps">
+            <w:drawing>
+              <wp:anchor distT="0" distB="0" distL="114300" distR="114300" simplePos="0" relativeHeight="251666432" behindDoc="0" locked="0" layoutInCell="1" allowOverlap="1" wp14:anchorId="050AF82C" wp14:editId="10DF5FDE">
+                <wp:simplePos x="0" y="0"/>
+                <wp:positionH relativeFrom="column">
+                  <wp:posOffset>273685</wp:posOffset>
+                </wp:positionH>
+                <wp:positionV relativeFrom="paragraph">
+                  <wp:posOffset>4775200</wp:posOffset>
+                </wp:positionV>
+                <wp:extent cx="5396230" cy="635"/>
+                <wp:effectExtent l="0" t="0" r="0" b="0"/>
+                <wp:wrapSquare wrapText="bothSides"/>
+                <wp:docPr id="72" name="Cuadro de texto 72"/>
+                <wp:cNvGraphicFramePr/>
+                <a:graphic xmlns:a="http://schemas.openxmlformats.org/drawingml/2006/main">
+                  <a:graphicData uri="http://schemas.microsoft.com/office/word/2010/wordprocessingShape">
+                    <wps:wsp>
+                      <wps:cNvSpPr txBox="1"/>
+                      <wps:spPr>
+                        <a:xfrm>
+                          <a:off x="0" y="0"/>
+                          <a:ext cx="5396230" cy="635"/>
+                        </a:xfrm>
+                        <a:prstGeom prst="rect">
+                          <a:avLst/>
+                        </a:prstGeom>
+                        <a:solidFill>
+                          <a:prstClr val="white"/>
+                        </a:solidFill>
+                        <a:ln>
+                          <a:noFill/>
+                        </a:ln>
+                      </wps:spPr>
+                      <wps:txbx>
+                        <w:txbxContent>
+                          <w:p>
+                            <w:pPr>
+                              <w:pStyle w:val="Descripcin"/>
+                              <w:rPr>
+                                <w:noProof/>
+                                <w:sz w:val="24"/>
+                              </w:rPr>
+                            </w:pPr>
+                            <w:bookmarkStart w:id="16" w:name="_Toc23579953"/>
+                            <w:r>
+                              <w:t xml:space="preserve">Figura </w:t>
+                            </w:r>
+                            <w:r>
+                              <w:fldChar w:fldCharType="begin"/>
+                            </w:r>
+                            <w:r>
+                              <w:instrText xml:space="preserve"> SEQ Figura \* ARABIC </w:instrText>
+                            </w:r>
+                            <w:r>
+                              <w:fldChar w:fldCharType="separate"/>
+                            </w:r>
+                            <w:r>
+                              <w:rPr>
+                                <w:noProof/>
+                              </w:rPr>
+                              <w:t>4</w:t>
+                            </w:r>
+                            <w:r>
+                              <w:rPr>
+                                <w:noProof/>
+                              </w:rPr>
+                              <w:fldChar w:fldCharType="end"/>
+                            </w:r>
+                            <w:r>
+                              <w:t xml:space="preserve"> diagrama de componentes</w:t>
+                            </w:r>
+                            <w:bookmarkEnd w:id="16"/>
+                          </w:p>
+                        </w:txbxContent>
+                      </wps:txbx>
+                      <wps:bodyPr rot="0" spcFirstLastPara="0" vertOverflow="overflow" horzOverflow="overflow" vert="horz" wrap="square" lIns="0" tIns="0" rIns="0" bIns="0" numCol="1" spcCol="0" rtlCol="0" fromWordArt="0" anchor="t" anchorCtr="0" forceAA="0" compatLnSpc="1">
+                        <a:prstTxWarp prst="textNoShape">
+                          <a:avLst/>
+                        </a:prstTxWarp>
+                        <a:spAutoFit/>
+                      </wps:bodyPr>
+                    </wps:wsp>
+                  </a:graphicData>
+                </a:graphic>
+              </wp:anchor>
+            </w:drawing>
+          </mc:Choice>
+          <mc:Fallback>
+            <w:pict>
+              <v:shape w14:anchorId="050AF82C" id="Cuadro de texto 72" o:spid="_x0000_s1028" type="#_x0000_t202" style="position:absolute;left:0;text-align:left;margin-left:21.55pt;margin-top:376pt;width:424.9pt;height:.05pt;z-index:251666432;visibility:visible;mso-wrap-style:square;mso-wrap-distance-left:9pt;mso-wrap-distance-top:0;mso-wrap-distance-right:9pt;mso-wrap-distance-bottom:0;mso-position-horizontal:absolute;mso-position-horizontal-relative:text;mso-position-vertical:absolute;mso-position-vertical-relative:text;v-text-anchor:top" o:gfxdata="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" stroked="f">
+                <v:textbox style="mso-fit-shape-to-text:t" inset="0,0,0,0">
+                  <w:txbxContent>
+                    <w:p>
+                      <w:pPr>
+                        <w:pStyle w:val="Descripcin"/>
+                        <w:rPr>
+                          <w:noProof/>
+                          <w:sz w:val="24"/>
+                        </w:rPr>
+                      </w:pPr>
+                      <w:bookmarkStart w:id="17" w:name="_Toc23579953"/>
+                      <w:r>
+                        <w:t xml:space="preserve">Figura </w:t>
+                      </w:r>
+                      <w:r>
+                        <w:fldChar w:fldCharType="begin"/>
+                      </w:r>
+                      <w:r>
+                        <w:instrText xml:space="preserve"> SEQ Figura \* ARABIC </w:instrText>
+                      </w:r>
+                      <w:r>
+                        <w:fldChar w:fldCharType="separate"/>
+                      </w:r>
+                      <w:r>
+                        <w:rPr>
+                          <w:noProof/>
+                        </w:rPr>
+                        <w:t>4</w:t>
+                      </w:r>
+                      <w:r>
+                        <w:rPr>
+                          <w:noProof/>
+                        </w:rPr>
+                        <w:fldChar w:fldCharType="end"/>
+                      </w:r>
+                      <w:r>
+                        <w:t xml:space="preserve"> diagrama de componentes</w:t>
+                      </w:r>
+                      <w:bookmarkEnd w:id="17"/>
+                    </w:p>
+                  </w:txbxContent>
+                </v:textbox>
+                <w10:wrap type="square"/>
+              </v:shape>
+            </w:pict>
+          </mc:Fallback>
+        </mc:AlternateContent>
+      </w:r>
+      <w:r>
+        <w:rPr>
+          <w:noProof/>
+        </w:rPr>
+        <w:drawing>
+          <wp:anchor distT="0" distB="0" distL="114300" distR="114300" simplePos="0" relativeHeight="251662336" behindDoc="0" locked="0" layoutInCell="1" allowOverlap="1" wp14:anchorId="646D7DBF" wp14:editId="577DE7C5">
+            <wp:simplePos x="0" y="0"/>
+            <wp:positionH relativeFrom="margin">
+              <wp:align>center</wp:align>
+            </wp:positionH>
+            <wp:positionV relativeFrom="paragraph">
+              <wp:posOffset>191135</wp:posOffset>
+            </wp:positionV>
+            <wp:extent cx="5396230" cy="4526915"/>
+            <wp:effectExtent l="0" t="0" r="0" b="6985"/>
+            <wp:wrapSquare wrapText="bothSides"/>
+            <wp:docPr id="29" name="Imagen 29"/>
+            <wp:cNvGraphicFramePr>
+              <a:graphicFrameLocks xmlns:a="http://schemas.openxmlformats.org/drawingml/2006/main" noChangeAspect="1"/>
+            </wp:cNvGraphicFramePr>
+            <a:graphic xmlns:a="http://schemas.openxmlformats.org/drawingml/2006/main">
+              <a:graphicData uri="http://schemas.openxmlformats.org/drawingml/2006/picture">
+                <pic:pic xmlns:pic="http://schemas.openxmlformats.org/drawingml/2006/picture">
+                  <pic:nvPicPr>
+                    <pic:cNvPr id="0" name="Picture 12"/>
+                    <pic:cNvPicPr>
+                      <a:picLocks noChangeAspect="1" noChangeArrowheads="1"/>
+                    </pic:cNvPicPr>
+                  </pic:nvPicPr>
+                  <pic:blipFill>
+                    <a:blip r:embed="rId17">
+                      <a:extLst>
+                        <a:ext uri="{28A0092B-C50C-407E-A947-70E740481C1C}">
+                          <a14:useLocalDpi xmlns:a14="http://schemas.microsoft.com/office/drawing/2010/main" val="0"/>
+                        </a:ext>
+                      </a:extLst>
+                    </a:blip>
+                    <a:srcRect/>
+                    <a:stretch>
+                      <a:fillRect/>
+                    </a:stretch>
+                  </pic:blipFill>
+                  <pic:spPr bwMode="auto">
+                    <a:xfrm>
+                      <a:off x="0" y="0"/>
+                      <a:ext cx="5403112" cy="4532802"/>
+                    </a:xfrm>
+                    <a:prstGeom prst="rect">
+                      <a:avLst/>
+                    </a:prstGeom>
+                    <a:noFill/>
+                    <a:ln>
+                      <a:noFill/>
+                    </a:ln>
+                  </pic:spPr>
+                </pic:pic>
+              </a:graphicData>
+            </a:graphic>
+            <wp14:sizeRelH relativeFrom="page">
+              <wp14:pctWidth>0</wp14:pctWidth>
+            </wp14:sizeRelH>
+            <wp14:sizeRelV relativeFrom="page">
+              <wp14:pctHeight>0</wp14:pctHeight>
+            </wp14:sizeRelV>
+          </wp:anchor>
+        </w:drawing>
+      </w:r>
+      <w:r>
+        <w:rPr>
+          <w:szCs w:val="24"/>
+        </w:rPr>
+        <w:br w:type="page"/>
+      </w:r>
+    </w:p>
+    <w:p>
+      <w:pPr>
+        <w:pStyle w:val="Prrafodelista"/>
+        <w:ind w:left="1728"/>
+        <w:rPr>
+          <w:rFonts w:cs="Times New Roman"/>
+          <w:szCs w:val="24"/>
+        </w:rPr>
+      </w:pPr>
+    </w:p>
+    <w:p>
+      <w:pPr>
+        <w:pStyle w:val="Ttulo3"/>
+        <w:keepNext w:val="0"/>
+        <w:keepLines w:val="0"/>
+        <w:spacing w:after="160" w:line="480" w:lineRule="auto"/>
+        <w:ind w:left="0" w:firstLine="0"/>
+        <w:contextualSpacing/>
+      </w:pPr>
+      <w:bookmarkStart w:id="18" w:name="_Toc23579862"/>
+      <w:bookmarkStart w:id="19" w:name="_Toc23590100"/>
+      <w:r>
+        <w:t>Diagramas de comportamiento.</w:t>
+      </w:r>
+      <w:bookmarkEnd w:id="18"/>
+      <w:bookmarkEnd w:id="19"/>
+    </w:p>
+    <w:p>
+      <w:pPr>
+        <w:rPr>
+          <w:szCs w:val="24"/>
+        </w:rPr>
+      </w:pPr>
+      <w:r>
+        <w:rPr>
+          <w:szCs w:val="24"/>
+        </w:rPr>
+        <w:t>Diagrama de actividades</w:t>
+      </w:r>
+    </w:p>
+    <w:p>
+      <w:pPr>
+        <w:keepNext/>
+        <w:spacing w:line="259" w:lineRule="auto"/>
+      </w:pPr>
+      <w:r>
+        <w:rPr>
+          <w:noProof/>
+        </w:rPr>
+        <w:drawing>
+          <wp:inline distT="0" distB="0" distL="0" distR="0" wp14:anchorId="1431532D" wp14:editId="43509A52">
+            <wp:extent cx="4696460" cy="5943600"/>
+            <wp:effectExtent l="0" t="0" r="8890" b="0"/>
+            <wp:docPr id="7" name="Imagen 7"/>
+            <wp:cNvGraphicFramePr>
+              <a:graphicFrameLocks xmlns:a="http://schemas.openxmlformats.org/drawingml/2006/main" noChangeAspect="1"/>
+            </wp:cNvGraphicFramePr>
+            <a:graphic xmlns:a="http://schemas.openxmlformats.org/drawingml/2006/main">
+              <a:graphicData uri="http://schemas.openxmlformats.org/drawingml/2006/picture">
+                <pic:pic xmlns:pic="http://schemas.openxmlformats.org/drawingml/2006/picture">
+                  <pic:nvPicPr>
+                    <pic:cNvPr id="0" name="Picture 1"/>
+                    <pic:cNvPicPr>
+                      <a:picLocks noChangeAspect="1" noChangeArrowheads="1"/>
+                    </pic:cNvPicPr>
+                  </pic:nvPicPr>
+                  <pic:blipFill>
+                    <a:blip r:embed="rId18">
+                      <a:extLst>
+                        <a:ext uri="{28A0092B-C50C-407E-A947-70E740481C1C}">
+                          <a14:useLocalDpi xmlns:a14="http://schemas.microsoft.com/office/drawing/2010/main" val="0"/>
+                        </a:ext>
+                      </a:extLst>
+                    </a:blip>
+                    <a:srcRect/>
+                    <a:stretch>
+                      <a:fillRect/>
+                    </a:stretch>
+                  </pic:blipFill>
+                  <pic:spPr bwMode="auto">
+                    <a:xfrm>
+                      <a:off x="0" y="0"/>
+                      <a:ext cx="4696460" cy="5943600"/>
+                    </a:xfrm>
+                    <a:prstGeom prst="rect">
+                      <a:avLst/>
+                    </a:prstGeom>
+                    <a:noFill/>
+                    <a:ln>
+                      <a:noFill/>
+                    </a:ln>
                   </pic:spPr>
                 </pic:pic>
               </a:graphicData>
@@ -1886,131 +3253,48 @@
     </w:p>
     <w:p>
       <w:pPr>
-        <w:tabs>
-          <w:tab w:val="center" w:pos="2191"/>
-          <w:tab w:val="center" w:pos="8236"/>
-        </w:tabs>
-        <w:spacing w:after="464" w:line="259" w:lineRule="auto"/>
-        <w:ind w:left="0" w:right="0" w:firstLine="0"/>
-      </w:pPr>
-      <w:r>
-        <w:rPr>
-          <w:rFonts w:ascii="Calibri" w:eastAsia="Calibri" w:hAnsi="Calibri" w:cs="Calibri"/>
-          <w:sz w:val="22"/>
-        </w:rPr>
-        <w:tab/>
-      </w:r>
-      <w:r>
-        <w:rPr>
-          <w:i/>
-          <w:color w:val="44546A"/>
-          <w:sz w:val="18"/>
-        </w:rPr>
-        <w:t>Ilustración 1 Diagrama de despliegue</w:t>
-      </w:r>
-      <w:r>
-        <w:rPr>
-          <w:i/>
-          <w:color w:val="44546A"/>
-          <w:sz w:val="37"/>
-          <w:vertAlign w:val="superscript"/>
-        </w:rPr>
-        <w:t xml:space="preserve"> </w:t>
-      </w:r>
-      <w:r>
-        <w:rPr>
-          <w:i/>
-          <w:color w:val="44546A"/>
-          <w:sz w:val="37"/>
-          <w:vertAlign w:val="superscript"/>
-        </w:rPr>
-        <w:tab/>
-      </w:r>
-      <w:r>
-        <w:t xml:space="preserve"> </w:t>
-      </w:r>
-    </w:p>
-    <w:p>
-      <w:pPr>
-        <w:spacing w:after="0" w:line="259" w:lineRule="auto"/>
-        <w:ind w:left="0" w:right="0" w:firstLine="0"/>
-      </w:pPr>
-      <w:r>
-        <w:t xml:space="preserve"> </w:t>
-      </w:r>
-      <w:r>
-        <w:tab/>
-        <w:t xml:space="preserve"> </w:t>
-      </w:r>
-    </w:p>
-    <w:p>
-      <w:pPr>
-        <w:spacing w:after="454" w:line="259" w:lineRule="auto"/>
-        <w:ind w:left="1224" w:right="0" w:firstLine="0"/>
-      </w:pPr>
-      <w:r>
-        <w:t xml:space="preserve"> </w:t>
-      </w:r>
-    </w:p>
-    <w:p>
-      <w:pPr>
-        <w:pStyle w:val="Ttulo3"/>
-        <w:ind w:left="715"/>
-      </w:pPr>
-      <w:bookmarkStart w:id="12" w:name="_Toc4586"/>
-      <w:r>
-        <w:t>1.1.2.</w:t>
-      </w:r>
-      <w:r>
-        <w:rPr>
-          <w:rFonts w:ascii="Arial" w:eastAsia="Arial" w:hAnsi="Arial" w:cs="Arial"/>
-        </w:rPr>
-        <w:t xml:space="preserve"> </w:t>
-      </w:r>
-      <w:r>
-        <w:t xml:space="preserve">Diagramas de comportamiento. </w:t>
-      </w:r>
-      <w:bookmarkEnd w:id="12"/>
-    </w:p>
-    <w:p>
-      <w:pPr>
-        <w:tabs>
-          <w:tab w:val="center" w:pos="1440"/>
-          <w:tab w:val="center" w:pos="3265"/>
-        </w:tabs>
-        <w:spacing w:after="61"/>
-        <w:ind w:left="0" w:right="0" w:firstLine="0"/>
-      </w:pPr>
-      <w:r>
-        <w:rPr>
-          <w:rFonts w:ascii="Calibri" w:eastAsia="Calibri" w:hAnsi="Calibri" w:cs="Calibri"/>
-          <w:sz w:val="22"/>
-        </w:rPr>
-        <w:tab/>
-      </w:r>
-      <w:r>
-        <w:t>1.1.2.1.</w:t>
-      </w:r>
-      <w:r>
-        <w:rPr>
-          <w:rFonts w:ascii="Arial" w:eastAsia="Arial" w:hAnsi="Arial" w:cs="Arial"/>
-        </w:rPr>
-        <w:t xml:space="preserve"> </w:t>
-      </w:r>
-      <w:r>
-        <w:rPr>
-          <w:rFonts w:ascii="Arial" w:eastAsia="Arial" w:hAnsi="Arial" w:cs="Arial"/>
-        </w:rPr>
-        <w:tab/>
-      </w:r>
-      <w:r>
-        <w:t xml:space="preserve">Diagrama de secuencia. </w:t>
-      </w:r>
-    </w:p>
-    <w:p>
-      <w:pPr>
-        <w:spacing w:after="10" w:line="259" w:lineRule="auto"/>
-        <w:ind w:left="49" w:right="0" w:firstLine="0"/>
+        <w:pStyle w:val="Descripcin"/>
+        <w:rPr>
+          <w:rFonts w:cs="Times New Roman"/>
+          <w:szCs w:val="24"/>
+        </w:rPr>
+      </w:pPr>
+      <w:bookmarkStart w:id="20" w:name="_Toc23579954"/>
+      <w:r>
+        <w:t xml:space="preserve">Figura </w:t>
+      </w:r>
+      <w:r>
+        <w:fldChar w:fldCharType="begin"/>
+      </w:r>
+      <w:r>
+        <w:instrText xml:space="preserve"> SEQ Figura \* ARABIC </w:instrText>
+      </w:r>
+      <w:r>
+        <w:fldChar w:fldCharType="separate"/>
+      </w:r>
+      <w:r>
+        <w:rPr>
+          <w:noProof/>
+        </w:rPr>
+        <w:t>5</w:t>
+      </w:r>
+      <w:r>
+        <w:rPr>
+          <w:noProof/>
+        </w:rPr>
+        <w:fldChar w:fldCharType="end"/>
+      </w:r>
+      <w:r>
+        <w:t xml:space="preserve"> Diagrama de actividades</w:t>
+      </w:r>
+      <w:bookmarkEnd w:id="20"/>
+    </w:p>
+    <w:p>
+      <w:pPr>
+        <w:spacing w:line="259" w:lineRule="auto"/>
+        <w:rPr>
+          <w:szCs w:val="24"/>
+        </w:rPr>
       </w:pPr>
       <w:r>
         <w:rPr>
@@ -2018,32 +3302,47 @@
         </w:rPr>
         <w:lastRenderedPageBreak/>
         <w:drawing>
-          <wp:inline distT="0" distB="0" distL="0" distR="0">
-            <wp:extent cx="5943600" cy="2916555"/>
-            <wp:effectExtent l="0" t="0" r="0" b="0"/>
-            <wp:docPr id="523" name="Picture 523"/>
-            <wp:cNvGraphicFramePr/>
+          <wp:inline distT="0" distB="0" distL="0" distR="0" wp14:anchorId="64A82890" wp14:editId="2229128D">
+            <wp:extent cx="5365809" cy="2917371"/>
+            <wp:effectExtent l="0" t="0" r="6350" b="0"/>
+            <wp:docPr id="9" name="Imagen 9"/>
+            <wp:cNvGraphicFramePr>
+              <a:graphicFrameLocks xmlns:a="http://schemas.openxmlformats.org/drawingml/2006/main" noChangeAspect="1"/>
+            </wp:cNvGraphicFramePr>
             <a:graphic xmlns:a="http://schemas.openxmlformats.org/drawingml/2006/main">
               <a:graphicData uri="http://schemas.openxmlformats.org/drawingml/2006/picture">
                 <pic:pic xmlns:pic="http://schemas.openxmlformats.org/drawingml/2006/picture">
                   <pic:nvPicPr>
-                    <pic:cNvPr id="523" name="Picture 523"/>
-                    <pic:cNvPicPr/>
+                    <pic:cNvPr id="0" name="Picture 3"/>
+                    <pic:cNvPicPr>
+                      <a:picLocks noChangeAspect="1" noChangeArrowheads="1"/>
+                    </pic:cNvPicPr>
                   </pic:nvPicPr>
                   <pic:blipFill>
-                    <a:blip r:embed="rId15"/>
+                    <a:blip r:embed="rId19" cstate="print">
+                      <a:extLst>
+                        <a:ext uri="{28A0092B-C50C-407E-A947-70E740481C1C}">
+                          <a14:useLocalDpi xmlns:a14="http://schemas.microsoft.com/office/drawing/2010/main" val="0"/>
+                        </a:ext>
+                      </a:extLst>
+                    </a:blip>
+                    <a:srcRect/>
                     <a:stretch>
                       <a:fillRect/>
                     </a:stretch>
                   </pic:blipFill>
-                  <pic:spPr>
+                  <pic:spPr bwMode="auto">
                     <a:xfrm>
                       <a:off x="0" y="0"/>
-                      <a:ext cx="5943600" cy="2916555"/>
+                      <a:ext cx="5369369" cy="2919307"/>
                     </a:xfrm>
                     <a:prstGeom prst="rect">
                       <a:avLst/>
                     </a:prstGeom>
+                    <a:noFill/>
+                    <a:ln>
+                      <a:noFill/>
+                    </a:ln>
                   </pic:spPr>
                 </pic:pic>
               </a:graphicData>
@@ -2054,85 +3353,94 @@
     </w:p>
     <w:p>
       <w:pPr>
-        <w:spacing w:after="0" w:line="259" w:lineRule="auto"/>
-        <w:ind w:left="1728" w:right="0" w:firstLine="0"/>
-      </w:pPr>
-      <w:r>
-        <w:t xml:space="preserve"> </w:t>
-      </w:r>
-    </w:p>
-    <w:p>
-      <w:pPr>
-        <w:tabs>
-          <w:tab w:val="center" w:pos="1440"/>
-          <w:tab w:val="center" w:pos="3152"/>
-        </w:tabs>
-        <w:spacing w:after="247"/>
-        <w:ind w:left="0" w:right="0" w:firstLine="0"/>
-      </w:pPr>
-      <w:r>
-        <w:rPr>
-          <w:rFonts w:ascii="Calibri" w:eastAsia="Calibri" w:hAnsi="Calibri" w:cs="Calibri"/>
-          <w:sz w:val="22"/>
-        </w:rPr>
-        <w:tab/>
-      </w:r>
-      <w:r>
-        <w:t>1.1.2.2.</w:t>
-      </w:r>
-      <w:r>
-        <w:rPr>
-          <w:rFonts w:ascii="Arial" w:eastAsia="Arial" w:hAnsi="Arial" w:cs="Arial"/>
-        </w:rPr>
-        <w:t xml:space="preserve"> </w:t>
-      </w:r>
-      <w:r>
-        <w:rPr>
-          <w:rFonts w:ascii="Arial" w:eastAsia="Arial" w:hAnsi="Arial" w:cs="Arial"/>
-        </w:rPr>
-        <w:tab/>
-      </w:r>
-      <w:r>
-        <w:t xml:space="preserve">Diagrama de estados. </w:t>
-      </w:r>
-    </w:p>
-    <w:p>
-      <w:pPr>
-        <w:spacing w:after="360" w:line="259" w:lineRule="auto"/>
-        <w:ind w:left="0" w:right="845" w:firstLine="0"/>
-        <w:jc w:val="right"/>
-      </w:pPr>
+        <w:pStyle w:val="Descripcin"/>
+        <w:rPr>
+          <w:rFonts w:cs="Times New Roman"/>
+          <w:szCs w:val="24"/>
+        </w:rPr>
+      </w:pPr>
+      <w:bookmarkStart w:id="21" w:name="_Toc23579955"/>
+      <w:r>
+        <w:t xml:space="preserve">Figura </w:t>
+      </w:r>
+      <w:r>
+        <w:fldChar w:fldCharType="begin"/>
+      </w:r>
+      <w:r>
+        <w:instrText xml:space="preserve"> SEQ Figura \* ARABIC </w:instrText>
+      </w:r>
+      <w:r>
+        <w:fldChar w:fldCharType="separate"/>
+      </w:r>
       <w:r>
         <w:rPr>
           <w:noProof/>
         </w:rPr>
+        <w:t>6</w:t>
+      </w:r>
+      <w:r>
+        <w:rPr>
+          <w:noProof/>
+        </w:rPr>
+        <w:fldChar w:fldCharType="end"/>
+      </w:r>
+      <w:r>
+        <w:t xml:space="preserve"> Diagrama de actividades entrenamiento del algoritmo</w:t>
+      </w:r>
+      <w:bookmarkEnd w:id="21"/>
+    </w:p>
+    <w:p>
+      <w:pPr>
+        <w:keepNext/>
+        <w:spacing w:line="259" w:lineRule="auto"/>
+        <w:jc w:val="center"/>
+      </w:pPr>
+      <w:r>
+        <w:rPr>
+          <w:noProof/>
+        </w:rPr>
         <w:drawing>
-          <wp:inline distT="0" distB="0" distL="0" distR="0">
-            <wp:extent cx="4311015" cy="3904616"/>
-            <wp:effectExtent l="0" t="0" r="0" b="0"/>
-            <wp:docPr id="537" name="Picture 537"/>
-            <wp:cNvGraphicFramePr/>
+          <wp:inline distT="0" distB="0" distL="0" distR="0" wp14:anchorId="3A0453C7" wp14:editId="530ECB57">
+            <wp:extent cx="3115510" cy="3831772"/>
+            <wp:effectExtent l="0" t="0" r="8890" b="0"/>
+            <wp:docPr id="10" name="Imagen 10"/>
+            <wp:cNvGraphicFramePr>
+              <a:graphicFrameLocks xmlns:a="http://schemas.openxmlformats.org/drawingml/2006/main" noChangeAspect="1"/>
+            </wp:cNvGraphicFramePr>
             <a:graphic xmlns:a="http://schemas.openxmlformats.org/drawingml/2006/main">
               <a:graphicData uri="http://schemas.openxmlformats.org/drawingml/2006/picture">
                 <pic:pic xmlns:pic="http://schemas.openxmlformats.org/drawingml/2006/picture">
                   <pic:nvPicPr>
-                    <pic:cNvPr id="537" name="Picture 537"/>
-                    <pic:cNvPicPr/>
+                    <pic:cNvPr id="0" name="Picture 5"/>
+                    <pic:cNvPicPr>
+                      <a:picLocks noChangeAspect="1" noChangeArrowheads="1"/>
+                    </pic:cNvPicPr>
                   </pic:nvPicPr>
                   <pic:blipFill>
-                    <a:blip r:embed="rId16"/>
+                    <a:blip r:embed="rId20">
+                      <a:extLst>
+                        <a:ext uri="{28A0092B-C50C-407E-A947-70E740481C1C}">
+                          <a14:useLocalDpi xmlns:a14="http://schemas.microsoft.com/office/drawing/2010/main" val="0"/>
+                        </a:ext>
+                      </a:extLst>
+                    </a:blip>
+                    <a:srcRect/>
                     <a:stretch>
                       <a:fillRect/>
                     </a:stretch>
                   </pic:blipFill>
-                  <pic:spPr>
+                  <pic:spPr bwMode="auto">
                     <a:xfrm>
                       <a:off x="0" y="0"/>
-                      <a:ext cx="4311015" cy="3904616"/>
+                      <a:ext cx="3116403" cy="3832870"/>
                     </a:xfrm>
                     <a:prstGeom prst="rect">
                       <a:avLst/>
                     </a:prstGeom>
+                    <a:noFill/>
+                    <a:ln>
+                      <a:noFill/>
+                    </a:ln>
                   </pic:spPr>
                 </pic:pic>
               </a:graphicData>
@@ -2140,113 +3448,128 @@
           </wp:inline>
         </w:drawing>
       </w:r>
-      <w:r>
+    </w:p>
+    <w:p>
+      <w:pPr>
+        <w:pStyle w:val="Descripcin"/>
+        <w:jc w:val="center"/>
+        <w:rPr>
+          <w:rFonts w:cs="Times New Roman"/>
+          <w:szCs w:val="24"/>
+        </w:rPr>
+      </w:pPr>
+      <w:bookmarkStart w:id="22" w:name="_Toc23579956"/>
+      <w:r>
+        <w:t xml:space="preserve">Figura </w:t>
+      </w:r>
+      <w:r>
+        <w:fldChar w:fldCharType="begin"/>
+      </w:r>
+      <w:r>
+        <w:instrText xml:space="preserve"> SEQ Figura \* ARABIC </w:instrText>
+      </w:r>
+      <w:r>
+        <w:fldChar w:fldCharType="separate"/>
+      </w:r>
+      <w:r>
+        <w:rPr>
+          <w:noProof/>
+        </w:rPr>
+        <w:t>7</w:t>
+      </w:r>
+      <w:r>
+        <w:rPr>
+          <w:noProof/>
+        </w:rPr>
+        <w:fldChar w:fldCharType="end"/>
+      </w:r>
+      <w:r>
+        <w:t xml:space="preserve"> Diagrama de actividades predicciones</w:t>
+      </w:r>
+      <w:bookmarkEnd w:id="22"/>
+    </w:p>
+    <w:p>
+      <w:pPr>
+        <w:pStyle w:val="Prrafodelista"/>
+        <w:ind w:left="1728"/>
+        <w:rPr>
+          <w:rFonts w:cs="Times New Roman"/>
+          <w:szCs w:val="24"/>
+        </w:rPr>
+      </w:pPr>
+    </w:p>
+    <w:p>
+      <w:pPr>
+        <w:ind w:left="1080" w:firstLine="0"/>
+        <w:rPr>
+          <w:noProof/>
+        </w:rPr>
+      </w:pPr>
+      <w:r>
+        <w:rPr>
+          <w:szCs w:val="24"/>
+        </w:rPr>
+        <w:t>Diagrama de estados.</w:t>
+      </w:r>
+      <w:r>
+        <w:rPr>
+          <w:noProof/>
+        </w:rPr>
         <w:t xml:space="preserve"> </w:t>
       </w:r>
     </w:p>
     <w:p>
       <w:pPr>
-        <w:spacing w:after="0" w:line="259" w:lineRule="auto"/>
-        <w:ind w:left="0" w:right="0" w:firstLine="0"/>
-      </w:pPr>
-      <w:r>
-        <w:t xml:space="preserve"> </w:t>
-      </w:r>
-      <w:r>
-        <w:tab/>
-        <w:t xml:space="preserve"> </w:t>
-      </w:r>
-    </w:p>
-    <w:p>
-      <w:pPr>
-        <w:spacing w:after="252" w:line="259" w:lineRule="auto"/>
-        <w:ind w:left="720" w:right="0" w:firstLine="0"/>
-      </w:pPr>
-      <w:r>
-        <w:lastRenderedPageBreak/>
-        <w:t xml:space="preserve"> </w:t>
-      </w:r>
-    </w:p>
-    <w:p>
-      <w:pPr>
-        <w:spacing w:after="255" w:line="259" w:lineRule="auto"/>
-        <w:ind w:left="1728" w:right="0" w:firstLine="0"/>
-      </w:pPr>
-      <w:r>
-        <w:t xml:space="preserve"> </w:t>
-      </w:r>
-    </w:p>
-    <w:p>
-      <w:pPr>
-        <w:tabs>
-          <w:tab w:val="center" w:pos="1440"/>
-          <w:tab w:val="center" w:pos="4154"/>
-        </w:tabs>
-        <w:ind w:left="0" w:right="0" w:firstLine="0"/>
-      </w:pPr>
-      <w:r>
-        <w:rPr>
-          <w:rFonts w:ascii="Calibri" w:eastAsia="Calibri" w:hAnsi="Calibri" w:cs="Calibri"/>
-          <w:sz w:val="22"/>
-        </w:rPr>
-        <w:tab/>
-      </w:r>
-      <w:r>
-        <w:t>1.1.2.3.</w:t>
-      </w:r>
-      <w:r>
-        <w:rPr>
-          <w:rFonts w:ascii="Arial" w:eastAsia="Arial" w:hAnsi="Arial" w:cs="Arial"/>
-        </w:rPr>
-        <w:t xml:space="preserve"> </w:t>
-      </w:r>
-      <w:r>
-        <w:rPr>
-          <w:rFonts w:ascii="Arial" w:eastAsia="Arial" w:hAnsi="Arial" w:cs="Arial"/>
-        </w:rPr>
-        <w:tab/>
-      </w:r>
-      <w:r>
-        <w:t xml:space="preserve">Diagramas de caso de uso. (En desarrollo) </w:t>
-      </w:r>
-    </w:p>
-    <w:p>
-      <w:pPr>
-        <w:spacing w:after="360" w:line="259" w:lineRule="auto"/>
-        <w:ind w:left="-1" w:right="0" w:firstLine="0"/>
-        <w:jc w:val="right"/>
+        <w:keepNext/>
+        <w:spacing w:line="259" w:lineRule="auto"/>
+        <w:jc w:val="center"/>
       </w:pPr>
       <w:r>
         <w:rPr>
           <w:noProof/>
         </w:rPr>
         <w:drawing>
-          <wp:inline distT="0" distB="0" distL="0" distR="0">
-            <wp:extent cx="5943600" cy="4572000"/>
-            <wp:effectExtent l="0" t="0" r="0" b="0"/>
-            <wp:docPr id="558" name="Picture 558"/>
-            <wp:cNvGraphicFramePr/>
+          <wp:inline distT="0" distB="0" distL="0" distR="0" wp14:anchorId="799B9E78" wp14:editId="621B67F0">
+            <wp:extent cx="2909455" cy="3258203"/>
+            <wp:effectExtent l="0" t="0" r="5715" b="0"/>
+            <wp:docPr id="23" name="Imagen 23"/>
+            <wp:cNvGraphicFramePr>
+              <a:graphicFrameLocks xmlns:a="http://schemas.openxmlformats.org/drawingml/2006/main" noChangeAspect="1"/>
+            </wp:cNvGraphicFramePr>
             <a:graphic xmlns:a="http://schemas.openxmlformats.org/drawingml/2006/main">
               <a:graphicData uri="http://schemas.openxmlformats.org/drawingml/2006/picture">
                 <pic:pic xmlns:pic="http://schemas.openxmlformats.org/drawingml/2006/picture">
                   <pic:nvPicPr>
-                    <pic:cNvPr id="558" name="Picture 558"/>
-                    <pic:cNvPicPr/>
+                    <pic:cNvPr id="0" name="Picture 7"/>
+                    <pic:cNvPicPr>
+                      <a:picLocks noChangeAspect="1" noChangeArrowheads="1"/>
+                    </pic:cNvPicPr>
                   </pic:nvPicPr>
                   <pic:blipFill>
-                    <a:blip r:embed="rId17"/>
+                    <a:blip r:embed="rId21" cstate="print">
+                      <a:extLst>
+                        <a:ext uri="{28A0092B-C50C-407E-A947-70E740481C1C}">
+                          <a14:useLocalDpi xmlns:a14="http://schemas.microsoft.com/office/drawing/2010/main" val="0"/>
+                        </a:ext>
+                      </a:extLst>
+                    </a:blip>
+                    <a:srcRect/>
                     <a:stretch>
                       <a:fillRect/>
                     </a:stretch>
                   </pic:blipFill>
-                  <pic:spPr>
+                  <pic:spPr bwMode="auto">
                     <a:xfrm>
                       <a:off x="0" y="0"/>
-                      <a:ext cx="5943600" cy="4572000"/>
+                      <a:ext cx="2912477" cy="3261587"/>
                     </a:xfrm>
                     <a:prstGeom prst="rect">
                       <a:avLst/>
                     </a:prstGeom>
+                    <a:noFill/>
+                    <a:ln>
+                      <a:noFill/>
+                    </a:ln>
                   </pic:spPr>
                 </pic:pic>
               </a:graphicData>
@@ -2254,60 +3577,393 @@
           </wp:inline>
         </w:drawing>
       </w:r>
-      <w:r>
-        <w:t xml:space="preserve"> </w:t>
-      </w:r>
-    </w:p>
-    <w:p>
-      <w:pPr>
-        <w:spacing w:after="411" w:line="259" w:lineRule="auto"/>
-        <w:ind w:left="0" w:right="0" w:firstLine="0"/>
-      </w:pPr>
-      <w:r>
-        <w:t xml:space="preserve"> </w:t>
-      </w:r>
-    </w:p>
-    <w:p>
-      <w:pPr>
-        <w:spacing w:after="412" w:line="259" w:lineRule="auto"/>
-        <w:ind w:left="0" w:right="0" w:firstLine="0"/>
-      </w:pPr>
-      <w:r>
-        <w:t xml:space="preserve"> </w:t>
-      </w:r>
-    </w:p>
-    <w:p>
-      <w:pPr>
-        <w:spacing w:after="412" w:line="259" w:lineRule="auto"/>
-        <w:ind w:left="0" w:right="0" w:firstLine="0"/>
-      </w:pPr>
-      <w:r>
-        <w:t xml:space="preserve"> </w:t>
-      </w:r>
-    </w:p>
-    <w:p>
-      <w:pPr>
-        <w:spacing w:after="410" w:line="259" w:lineRule="auto"/>
-        <w:ind w:left="0" w:right="524" w:firstLine="0"/>
+    </w:p>
+    <w:p>
+      <w:pPr>
+        <w:pStyle w:val="Descripcin"/>
         <w:jc w:val="center"/>
-      </w:pPr>
-      <w:r>
-        <w:t xml:space="preserve"> </w:t>
-      </w:r>
-    </w:p>
-    <w:p>
-      <w:pPr>
-        <w:spacing w:after="0" w:line="259" w:lineRule="auto"/>
-        <w:ind w:left="0" w:right="0" w:firstLine="0"/>
-      </w:pPr>
-      <w:r>
-        <w:t xml:space="preserve"> </w:t>
-      </w:r>
-    </w:p>
+        <w:rPr>
+          <w:noProof/>
+        </w:rPr>
+      </w:pPr>
+      <w:bookmarkStart w:id="23" w:name="_Toc23579957"/>
+      <w:r>
+        <w:t xml:space="preserve">Figura </w:t>
+      </w:r>
+      <w:r>
+        <w:fldChar w:fldCharType="begin"/>
+      </w:r>
+      <w:r>
+        <w:instrText xml:space="preserve"> SEQ Figura \* ARABIC </w:instrText>
+      </w:r>
+      <w:r>
+        <w:fldChar w:fldCharType="separate"/>
+      </w:r>
+      <w:r>
+        <w:rPr>
+          <w:noProof/>
+        </w:rPr>
+        <w:t>8</w:t>
+      </w:r>
+      <w:r>
+        <w:rPr>
+          <w:noProof/>
+        </w:rPr>
+        <w:fldChar w:fldCharType="end"/>
+      </w:r>
+      <w:r>
+        <w:t xml:space="preserve"> diagrama de estados acceso al sistema</w:t>
+      </w:r>
+      <w:bookmarkEnd w:id="23"/>
+    </w:p>
+    <w:p>
+      <w:pPr>
+        <w:pStyle w:val="Descripcin"/>
+      </w:pPr>
+      <w:r>
+        <w:rPr>
+          <w:rFonts w:cs="Times New Roman"/>
+          <w:szCs w:val="24"/>
+        </w:rPr>
+        <w:t>Diagrama de secuencia</w:t>
+      </w:r>
+    </w:p>
+    <w:p>
+      <w:pPr>
+        <w:ind w:left="1080"/>
+        <w:rPr>
+          <w:szCs w:val="24"/>
+        </w:rPr>
+      </w:pPr>
+      <w:r>
+        <w:rPr>
+          <w:noProof/>
+        </w:rPr>
+        <w:drawing>
+          <wp:anchor distT="0" distB="0" distL="114300" distR="114300" simplePos="0" relativeHeight="251663360" behindDoc="0" locked="0" layoutInCell="1" allowOverlap="1" wp14:anchorId="4CF99F1A" wp14:editId="1F5986B5">
+            <wp:simplePos x="0" y="0"/>
+            <wp:positionH relativeFrom="margin">
+              <wp:posOffset>436130</wp:posOffset>
+            </wp:positionH>
+            <wp:positionV relativeFrom="paragraph">
+              <wp:posOffset>76893</wp:posOffset>
+            </wp:positionV>
+            <wp:extent cx="4888865" cy="2327275"/>
+            <wp:effectExtent l="0" t="0" r="6985" b="0"/>
+            <wp:wrapSquare wrapText="bothSides"/>
+            <wp:docPr id="24" name="Imagen 24"/>
+            <wp:cNvGraphicFramePr>
+              <a:graphicFrameLocks xmlns:a="http://schemas.openxmlformats.org/drawingml/2006/main" noChangeAspect="1"/>
+            </wp:cNvGraphicFramePr>
+            <a:graphic xmlns:a="http://schemas.openxmlformats.org/drawingml/2006/main">
+              <a:graphicData uri="http://schemas.openxmlformats.org/drawingml/2006/picture">
+                <pic:pic xmlns:pic="http://schemas.openxmlformats.org/drawingml/2006/picture">
+                  <pic:nvPicPr>
+                    <pic:cNvPr id="0" name="Picture 9"/>
+                    <pic:cNvPicPr>
+                      <a:picLocks noChangeAspect="1" noChangeArrowheads="1"/>
+                    </pic:cNvPicPr>
+                  </pic:nvPicPr>
+                  <pic:blipFill>
+                    <a:blip r:embed="rId22" cstate="print">
+                      <a:extLst>
+                        <a:ext uri="{28A0092B-C50C-407E-A947-70E740481C1C}">
+                          <a14:useLocalDpi xmlns:a14="http://schemas.microsoft.com/office/drawing/2010/main" val="0"/>
+                        </a:ext>
+                      </a:extLst>
+                    </a:blip>
+                    <a:srcRect/>
+                    <a:stretch>
+                      <a:fillRect/>
+                    </a:stretch>
+                  </pic:blipFill>
+                  <pic:spPr bwMode="auto">
+                    <a:xfrm>
+                      <a:off x="0" y="0"/>
+                      <a:ext cx="4888865" cy="2327275"/>
+                    </a:xfrm>
+                    <a:prstGeom prst="rect">
+                      <a:avLst/>
+                    </a:prstGeom>
+                    <a:noFill/>
+                    <a:ln>
+                      <a:noFill/>
+                    </a:ln>
+                  </pic:spPr>
+                </pic:pic>
+              </a:graphicData>
+            </a:graphic>
+            <wp14:sizeRelH relativeFrom="page">
+              <wp14:pctWidth>0</wp14:pctWidth>
+            </wp14:sizeRelH>
+            <wp14:sizeRelV relativeFrom="page">
+              <wp14:pctHeight>0</wp14:pctHeight>
+            </wp14:sizeRelV>
+          </wp:anchor>
+        </w:drawing>
+      </w:r>
+      <w:r>
+        <w:rPr>
+          <w:noProof/>
+        </w:rPr>
+        <mc:AlternateContent>
+          <mc:Choice Requires="wps">
+            <w:drawing>
+              <wp:anchor distT="0" distB="0" distL="114300" distR="114300" simplePos="0" relativeHeight="251667456" behindDoc="0" locked="0" layoutInCell="1" allowOverlap="1" wp14:anchorId="506F5640" wp14:editId="5A4CBCF3">
+                <wp:simplePos x="0" y="0"/>
+                <wp:positionH relativeFrom="column">
+                  <wp:posOffset>498475</wp:posOffset>
+                </wp:positionH>
+                <wp:positionV relativeFrom="paragraph">
+                  <wp:posOffset>2892425</wp:posOffset>
+                </wp:positionV>
+                <wp:extent cx="5615305" cy="635"/>
+                <wp:effectExtent l="0" t="0" r="0" b="0"/>
+                <wp:wrapSquare wrapText="bothSides"/>
+                <wp:docPr id="73" name="Cuadro de texto 73"/>
+                <wp:cNvGraphicFramePr/>
+                <a:graphic xmlns:a="http://schemas.openxmlformats.org/drawingml/2006/main">
+                  <a:graphicData uri="http://schemas.microsoft.com/office/word/2010/wordprocessingShape">
+                    <wps:wsp>
+                      <wps:cNvSpPr txBox="1"/>
+                      <wps:spPr>
+                        <a:xfrm>
+                          <a:off x="0" y="0"/>
+                          <a:ext cx="5615305" cy="635"/>
+                        </a:xfrm>
+                        <a:prstGeom prst="rect">
+                          <a:avLst/>
+                        </a:prstGeom>
+                        <a:solidFill>
+                          <a:prstClr val="white"/>
+                        </a:solidFill>
+                        <a:ln>
+                          <a:noFill/>
+                        </a:ln>
+                      </wps:spPr>
+                      <wps:txbx>
+                        <w:txbxContent>
+                          <w:p>
+                            <w:pPr>
+                              <w:pStyle w:val="Descripcin"/>
+                              <w:rPr>
+                                <w:noProof/>
+                                <w:sz w:val="24"/>
+                              </w:rPr>
+                            </w:pPr>
+                            <w:bookmarkStart w:id="24" w:name="_Toc23579958"/>
+                            <w:r>
+                              <w:t xml:space="preserve">Figura </w:t>
+                            </w:r>
+                            <w:r>
+                              <w:fldChar w:fldCharType="begin"/>
+                            </w:r>
+                            <w:r>
+                              <w:instrText xml:space="preserve"> SEQ Figura \* ARABIC </w:instrText>
+                            </w:r>
+                            <w:r>
+                              <w:fldChar w:fldCharType="separate"/>
+                            </w:r>
+                            <w:r>
+                              <w:rPr>
+                                <w:noProof/>
+                              </w:rPr>
+                              <w:t>9</w:t>
+                            </w:r>
+                            <w:r>
+                              <w:rPr>
+                                <w:noProof/>
+                              </w:rPr>
+                              <w:fldChar w:fldCharType="end"/>
+                            </w:r>
+                            <w:r>
+                              <w:t xml:space="preserve"> diagrama de secuencia Autenticación de usuarios</w:t>
+                            </w:r>
+                            <w:bookmarkEnd w:id="24"/>
+                          </w:p>
+                        </w:txbxContent>
+                      </wps:txbx>
+                      <wps:bodyPr rot="0" spcFirstLastPara="0" vertOverflow="overflow" horzOverflow="overflow" vert="horz" wrap="square" lIns="0" tIns="0" rIns="0" bIns="0" numCol="1" spcCol="0" rtlCol="0" fromWordArt="0" anchor="t" anchorCtr="0" forceAA="0" compatLnSpc="1">
+                        <a:prstTxWarp prst="textNoShape">
+                          <a:avLst/>
+                        </a:prstTxWarp>
+                        <a:spAutoFit/>
+                      </wps:bodyPr>
+                    </wps:wsp>
+                  </a:graphicData>
+                </a:graphic>
+              </wp:anchor>
+            </w:drawing>
+          </mc:Choice>
+          <mc:Fallback>
+            <w:pict>
+              <v:shape w14:anchorId="506F5640" id="Cuadro de texto 73" o:spid="_x0000_s1029" type="#_x0000_t202" style="position:absolute;left:0;text-align:left;margin-left:39.25pt;margin-top:227.75pt;width:442.15pt;height:.05pt;z-index:251667456;visibility:visible;mso-wrap-style:square;mso-wrap-distance-left:9pt;mso-wrap-distance-top:0;mso-wrap-distance-right:9pt;mso-wrap-distance-bottom:0;mso-position-horizontal:absolute;mso-position-horizontal-relative:text;mso-position-vertical:absolute;mso-position-vertical-relative:text;v-text-anchor:top" o:gfxdata="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" stroked="f">
+                <v:textbox style="mso-fit-shape-to-text:t" inset="0,0,0,0">
+                  <w:txbxContent>
+                    <w:p>
+                      <w:pPr>
+                        <w:pStyle w:val="Descripcin"/>
+                        <w:rPr>
+                          <w:noProof/>
+                          <w:sz w:val="24"/>
+                        </w:rPr>
+                      </w:pPr>
+                      <w:bookmarkStart w:id="25" w:name="_Toc23579958"/>
+                      <w:r>
+                        <w:t xml:space="preserve">Figura </w:t>
+                      </w:r>
+                      <w:r>
+                        <w:fldChar w:fldCharType="begin"/>
+                      </w:r>
+                      <w:r>
+                        <w:instrText xml:space="preserve"> SEQ Figura \* ARABIC </w:instrText>
+                      </w:r>
+                      <w:r>
+                        <w:fldChar w:fldCharType="separate"/>
+                      </w:r>
+                      <w:r>
+                        <w:rPr>
+                          <w:noProof/>
+                        </w:rPr>
+                        <w:t>9</w:t>
+                      </w:r>
+                      <w:r>
+                        <w:rPr>
+                          <w:noProof/>
+                        </w:rPr>
+                        <w:fldChar w:fldCharType="end"/>
+                      </w:r>
+                      <w:r>
+                        <w:t xml:space="preserve"> diagrama de secuencia Autenticación de usuarios</w:t>
+                      </w:r>
+                      <w:bookmarkEnd w:id="25"/>
+                    </w:p>
+                  </w:txbxContent>
+                </v:textbox>
+                <w10:wrap type="square"/>
+              </v:shape>
+            </w:pict>
+          </mc:Fallback>
+        </mc:AlternateContent>
+      </w:r>
+      <w:r>
+        <w:rPr>
+          <w:szCs w:val="24"/>
+        </w:rPr>
+        <w:br w:type="page"/>
+      </w:r>
+    </w:p>
+    <w:p>
+      <w:pPr>
+        <w:pStyle w:val="Prrafodelista"/>
+        <w:ind w:left="1728"/>
+        <w:rPr>
+          <w:rFonts w:cs="Times New Roman"/>
+          <w:szCs w:val="24"/>
+        </w:rPr>
+      </w:pPr>
+    </w:p>
+    <w:p>
+      <w:pPr>
+        <w:ind w:left="1080" w:firstLine="0"/>
+        <w:rPr>
+          <w:szCs w:val="24"/>
+        </w:rPr>
+      </w:pPr>
+      <w:r>
+        <w:rPr>
+          <w:szCs w:val="24"/>
+        </w:rPr>
+        <w:t>Diagramas de caso de uso. (En desarrollo)</w:t>
+      </w:r>
+    </w:p>
+    <w:p>
+      <w:pPr>
+        <w:keepNext/>
+      </w:pPr>
+      <w:r>
+        <w:rPr>
+          <w:noProof/>
+        </w:rPr>
+        <w:drawing>
+          <wp:inline distT="0" distB="0" distL="0" distR="0" wp14:anchorId="48919490" wp14:editId="13FD24BE">
+            <wp:extent cx="5943600" cy="5943600"/>
+            <wp:effectExtent l="0" t="0" r="0" b="0"/>
+            <wp:docPr id="25" name="Imagen 25"/>
+            <wp:cNvGraphicFramePr>
+              <a:graphicFrameLocks xmlns:a="http://schemas.openxmlformats.org/drawingml/2006/main" noChangeAspect="1"/>
+            </wp:cNvGraphicFramePr>
+            <a:graphic xmlns:a="http://schemas.openxmlformats.org/drawingml/2006/main">
+              <a:graphicData uri="http://schemas.openxmlformats.org/drawingml/2006/picture">
+                <pic:pic xmlns:pic="http://schemas.openxmlformats.org/drawingml/2006/picture">
+                  <pic:nvPicPr>
+                    <pic:cNvPr id="0" name="Picture 11"/>
+                    <pic:cNvPicPr>
+                      <a:picLocks noChangeAspect="1" noChangeArrowheads="1"/>
+                    </pic:cNvPicPr>
+                  </pic:nvPicPr>
+                  <pic:blipFill>
+                    <a:blip r:embed="rId23">
+                      <a:extLst>
+                        <a:ext uri="{28A0092B-C50C-407E-A947-70E740481C1C}">
+                          <a14:useLocalDpi xmlns:a14="http://schemas.microsoft.com/office/drawing/2010/main" val="0"/>
+                        </a:ext>
+                      </a:extLst>
+                    </a:blip>
+                    <a:srcRect/>
+                    <a:stretch>
+                      <a:fillRect/>
+                    </a:stretch>
+                  </pic:blipFill>
+                  <pic:spPr bwMode="auto">
+                    <a:xfrm>
+                      <a:off x="0" y="0"/>
+                      <a:ext cx="5943600" cy="5943600"/>
+                    </a:xfrm>
+                    <a:prstGeom prst="rect">
+                      <a:avLst/>
+                    </a:prstGeom>
+                    <a:noFill/>
+                    <a:ln>
+                      <a:noFill/>
+                    </a:ln>
+                  </pic:spPr>
+                </pic:pic>
+              </a:graphicData>
+            </a:graphic>
+          </wp:inline>
+        </w:drawing>
+      </w:r>
+    </w:p>
+    <w:p>
+      <w:pPr>
+        <w:pStyle w:val="Descripcin"/>
+      </w:pPr>
+      <w:r>
+        <w:t xml:space="preserve">Figura </w:t>
+      </w:r>
+      <w:fldSimple w:instr=" SEQ Figura \* ARABIC ">
+        <w:r>
+          <w:rPr>
+            <w:noProof/>
+          </w:rPr>
+          <w:t>10</w:t>
+        </w:r>
+      </w:fldSimple>
+      <w:r>
+        <w:t xml:space="preserve"> Diagrama</w:t>
+      </w:r>
+      <w:bookmarkStart w:id="26" w:name="_GoBack"/>
+      <w:bookmarkEnd w:id="26"/>
+      <w:r>
+        <w:t xml:space="preserve"> de casos de uso</w:t>
+      </w:r>
+    </w:p>
+    <w:p/>
     <w:sectPr>
-      <w:footerReference w:type="even" r:id="rId18"/>
-      <w:footerReference w:type="default" r:id="rId19"/>
-      <w:footerReference w:type="first" r:id="rId20"/>
+      <w:footerReference w:type="even" r:id="rId24"/>
+      <w:footerReference w:type="default" r:id="rId25"/>
+      <w:footerReference w:type="first" r:id="rId26"/>
       <w:pgSz w:w="12240" w:h="15840"/>
       <w:pgMar w:top="1425" w:right="1116" w:bottom="1847" w:left="1702" w:header="720" w:footer="707" w:gutter="0"/>
       <w:cols w:space="720"/>
@@ -2697,8 +4353,103 @@
       </w:rPr>
     </w:lvl>
   </w:abstractNum>
+  <w:abstractNum w:abstractNumId="1" w15:restartNumberingAfterBreak="0">
+    <w:nsid w:val="58FD21B4"/>
+    <w:multiLevelType w:val="multilevel"/>
+    <w:tmpl w:val="EE8AE1F2"/>
+    <w:lvl w:ilvl="0">
+      <w:start w:val="1"/>
+      <w:numFmt w:val="decimal"/>
+      <w:pStyle w:val="Ttulo1"/>
+      <w:lvlText w:val="%1."/>
+      <w:lvlJc w:val="left"/>
+      <w:pPr>
+        <w:ind w:left="360" w:hanging="360"/>
+      </w:pPr>
+      <w:rPr>
+        <w:rFonts w:hint="default"/>
+      </w:rPr>
+    </w:lvl>
+    <w:lvl w:ilvl="1">
+      <w:start w:val="1"/>
+      <w:numFmt w:val="decimal"/>
+      <w:pStyle w:val="Ttulo2"/>
+      <w:lvlText w:val="%1.%2."/>
+      <w:lvlJc w:val="left"/>
+      <w:pPr>
+        <w:ind w:left="792" w:hanging="432"/>
+      </w:pPr>
+    </w:lvl>
+    <w:lvl w:ilvl="2">
+      <w:start w:val="1"/>
+      <w:numFmt w:val="decimal"/>
+      <w:pStyle w:val="Ttulo3"/>
+      <w:lvlText w:val="%1.%2.%3."/>
+      <w:lvlJc w:val="left"/>
+      <w:pPr>
+        <w:ind w:left="9860" w:hanging="504"/>
+      </w:pPr>
+    </w:lvl>
+    <w:lvl w:ilvl="3">
+      <w:start w:val="1"/>
+      <w:numFmt w:val="decimal"/>
+      <w:lvlText w:val="%1.%2.%3.%4."/>
+      <w:lvlJc w:val="left"/>
+      <w:pPr>
+        <w:ind w:left="1728" w:hanging="648"/>
+      </w:pPr>
+    </w:lvl>
+    <w:lvl w:ilvl="4">
+      <w:start w:val="1"/>
+      <w:numFmt w:val="decimal"/>
+      <w:lvlText w:val="%1.%2.%3.%4.%5."/>
+      <w:lvlJc w:val="left"/>
+      <w:pPr>
+        <w:ind w:left="2232" w:hanging="792"/>
+      </w:pPr>
+    </w:lvl>
+    <w:lvl w:ilvl="5">
+      <w:start w:val="1"/>
+      <w:numFmt w:val="decimal"/>
+      <w:lvlText w:val="%1.%2.%3.%4.%5.%6."/>
+      <w:lvlJc w:val="left"/>
+      <w:pPr>
+        <w:ind w:left="2736" w:hanging="936"/>
+      </w:pPr>
+    </w:lvl>
+    <w:lvl w:ilvl="6">
+      <w:start w:val="1"/>
+      <w:numFmt w:val="decimal"/>
+      <w:lvlText w:val="%1.%2.%3.%4.%5.%6.%7."/>
+      <w:lvlJc w:val="left"/>
+      <w:pPr>
+        <w:ind w:left="3240" w:hanging="1080"/>
+      </w:pPr>
+    </w:lvl>
+    <w:lvl w:ilvl="7">
+      <w:start w:val="1"/>
+      <w:numFmt w:val="decimal"/>
+      <w:lvlText w:val="%1.%2.%3.%4.%5.%6.%7.%8."/>
+      <w:lvlJc w:val="left"/>
+      <w:pPr>
+        <w:ind w:left="3744" w:hanging="1224"/>
+      </w:pPr>
+    </w:lvl>
+    <w:lvl w:ilvl="8">
+      <w:start w:val="1"/>
+      <w:numFmt w:val="decimal"/>
+      <w:lvlText w:val="%1.%2.%3.%4.%5.%6.%7.%8.%9."/>
+      <w:lvlJc w:val="left"/>
+      <w:pPr>
+        <w:ind w:left="4320" w:hanging="1440"/>
+      </w:pPr>
+    </w:lvl>
+  </w:abstractNum>
   <w:num w:numId="1">
     <w:abstractNumId w:val="0"/>
+  </w:num>
+  <w:num w:numId="2">
+    <w:abstractNumId w:val="1"/>
   </w:num>
 </w:numbering>
 </file>
@@ -3227,6 +4978,7 @@
   <w:style w:type="paragraph" w:styleId="TDC1">
     <w:name w:val="toc 1"/>
     <w:hidden/>
+    <w:uiPriority w:val="39"/>
     <w:pPr>
       <w:spacing w:after="348" w:line="262" w:lineRule="auto"/>
       <w:ind w:left="25" w:right="593" w:hanging="10"/>
@@ -3240,6 +4992,7 @@
   <w:style w:type="paragraph" w:styleId="TDC2">
     <w:name w:val="toc 2"/>
     <w:hidden/>
+    <w:uiPriority w:val="39"/>
     <w:pPr>
       <w:spacing w:after="349" w:line="262" w:lineRule="auto"/>
       <w:ind w:left="265" w:right="593" w:hanging="10"/>
@@ -3253,6 +5006,7 @@
   <w:style w:type="paragraph" w:styleId="TDC3">
     <w:name w:val="toc 3"/>
     <w:hidden/>
+    <w:uiPriority w:val="39"/>
     <w:pPr>
       <w:spacing w:after="355" w:line="262" w:lineRule="auto"/>
       <w:ind w:left="329" w:right="608" w:hanging="10"/>
@@ -3277,6 +5031,56 @@
         <w:right w:w="0" w:type="dxa"/>
       </w:tblCellMar>
     </w:tblPr>
+  </w:style>
+  <w:style w:type="paragraph" w:styleId="Prrafodelista">
+    <w:name w:val="List Paragraph"/>
+    <w:basedOn w:val="Normal"/>
+    <w:uiPriority w:val="34"/>
+    <w:qFormat/>
+    <w:rsid w:val="008D7503"/>
+    <w:pPr>
+      <w:spacing w:after="160" w:line="480" w:lineRule="auto"/>
+      <w:ind w:left="720" w:right="0" w:firstLine="0"/>
+      <w:contextualSpacing/>
+    </w:pPr>
+    <w:rPr>
+      <w:rFonts w:eastAsiaTheme="minorHAnsi" w:cstheme="minorBidi"/>
+      <w:color w:val="auto"/>
+      <w:lang w:eastAsia="en-US"/>
+    </w:rPr>
+  </w:style>
+  <w:style w:type="paragraph" w:styleId="Descripcin">
+    <w:name w:val="caption"/>
+    <w:basedOn w:val="Normal"/>
+    <w:next w:val="Normal"/>
+    <w:uiPriority w:val="35"/>
+    <w:unhideWhenUsed/>
+    <w:qFormat/>
+    <w:rsid w:val="008D7503"/>
+    <w:pPr>
+      <w:spacing w:after="200" w:line="240" w:lineRule="auto"/>
+      <w:ind w:left="0" w:right="0" w:firstLine="0"/>
+    </w:pPr>
+    <w:rPr>
+      <w:rFonts w:eastAsiaTheme="minorHAnsi" w:cstheme="minorBidi"/>
+      <w:i/>
+      <w:iCs/>
+      <w:color w:val="44546A" w:themeColor="text2"/>
+      <w:sz w:val="18"/>
+      <w:szCs w:val="18"/>
+      <w:lang w:eastAsia="en-US"/>
+    </w:rPr>
+  </w:style>
+  <w:style w:type="character" w:styleId="Hipervnculo">
+    <w:name w:val="Hyperlink"/>
+    <w:basedOn w:val="Fuentedeprrafopredeter"/>
+    <w:uiPriority w:val="99"/>
+    <w:unhideWhenUsed/>
+    <w:rsid w:val="008D7503"/>
+    <w:rPr>
+      <w:color w:val="0563C1" w:themeColor="hyperlink"/>
+      <w:u w:val="single"/>
+    </w:rPr>
   </w:style>
 </w:styles>
 </file>
@@ -3574,4 +5378,16 @@
     </a:ext>
   </a:extLst>
 </a:theme>
+</file>
+
+<file path=customXml/item1.xml><?xml version="1.0" encoding="utf-8"?>
+<b:Sources xmlns:b="http://schemas.openxmlformats.org/officeDocument/2006/bibliography" xmlns="http://schemas.openxmlformats.org/officeDocument/2006/bibliography" SelectedStyle="\APASixthEditionOfficeOnline.xsl" StyleName="APA" Version="6"/>
+</file>
+
+<file path=customXml/itemProps1.xml><?xml version="1.0" encoding="utf-8"?>
+<ds:datastoreItem xmlns:ds="http://schemas.openxmlformats.org/officeDocument/2006/customXml" ds:itemID="{172E9CA8-6096-432D-917C-B927DBCBDB79}">
+  <ds:schemaRefs>
+    <ds:schemaRef ds:uri="http://schemas.openxmlformats.org/officeDocument/2006/bibliography"/>
+  </ds:schemaRefs>
+</ds:datastoreItem>
 </file>
</xml_diff>